<commit_message>
Added use-case and activity diagrams
</commit_message>
<xml_diff>
--- a/מסמך אפיון/מסמך אפיון.docx
+++ b/מסמך אפיון/מסמך אפיון.docx
@@ -5,7 +5,6 @@
     <w:p>
       <w:pPr>
         <w:rPr>
-          <w:rtl/>
           <w14:textOutline w14:w="0" w14:cap="flat" w14:cmpd="sng" w14:algn="ctr">
             <w14:noFill/>
             <w14:prstDash w14:val="solid"/>
@@ -1398,7 +1397,25 @@
           <w:szCs w:val="32"/>
           <w:rtl/>
         </w:rPr>
-        <w:t>תשובות בעלות דירוג גבוהה יוצגו ראשונות מבין התשובות לשאלה מסוימת, כאשר תשובה שסומנה על ידי שואל השאלה כ"תשובה נכונה" (אם קיימת) תוצג תמיד ראשונה מבין התשובות בכל מקרה.</w:t>
+        <w:t>תשובות בעלות דירוג גבוהה יוצגו ראשונות מבין התשובות לשאלה מסוימת, כאשר תשובה שסומנה על ידי שואל השאלה</w:t>
+      </w:r>
+      <w:r>
+        <w:rPr>
+          <w:rFonts w:hint="cs"/>
+          <w:sz w:val="32"/>
+          <w:szCs w:val="32"/>
+          <w:rtl/>
+        </w:rPr>
+        <w:t xml:space="preserve"> או אחד המרצים</w:t>
+      </w:r>
+      <w:r>
+        <w:rPr>
+          <w:rFonts w:hint="cs"/>
+          <w:sz w:val="32"/>
+          <w:szCs w:val="32"/>
+          <w:rtl/>
+        </w:rPr>
+        <w:t xml:space="preserve"> כ"תשובה נכונה" (אם קיימת) תוצג תמיד ראשונה מבין התשובות בכל מקרה.</w:t>
       </w:r>
     </w:p>
     <w:p>
@@ -1976,7 +1993,25 @@
           <w:szCs w:val="32"/>
           <w:rtl/>
         </w:rPr>
-        <w:t>דירוג שאלה לחיוב או לשלילה.</w:t>
+        <w:t>דירוג שאלה</w:t>
+      </w:r>
+      <w:r>
+        <w:rPr>
+          <w:rFonts w:hint="cs"/>
+          <w:sz w:val="32"/>
+          <w:szCs w:val="32"/>
+          <w:rtl/>
+        </w:rPr>
+        <w:t xml:space="preserve"> או תשובה לחיוב</w:t>
+      </w:r>
+      <w:r>
+        <w:rPr>
+          <w:rFonts w:hint="cs"/>
+          <w:sz w:val="32"/>
+          <w:szCs w:val="32"/>
+          <w:rtl/>
+        </w:rPr>
+        <w:t>.</w:t>
       </w:r>
     </w:p>
     <w:p>
@@ -2003,7 +2038,25 @@
           <w:szCs w:val="32"/>
           <w:rtl/>
         </w:rPr>
-        <w:t>דירוג תשובה לחיוב או לשלילה לסטודנטים בעלי דירוג 10 לפחות.</w:t>
+        <w:t xml:space="preserve">דירוג </w:t>
+      </w:r>
+      <w:r>
+        <w:rPr>
+          <w:rFonts w:hint="cs"/>
+          <w:sz w:val="32"/>
+          <w:szCs w:val="32"/>
+          <w:rtl/>
+        </w:rPr>
+        <w:t xml:space="preserve">שאלה או </w:t>
+      </w:r>
+      <w:r>
+        <w:rPr>
+          <w:rFonts w:hint="cs"/>
+          <w:sz w:val="32"/>
+          <w:szCs w:val="32"/>
+          <w:rtl/>
+        </w:rPr>
+        <w:t>תשובה לשלילה לסטודנטים בעלי דירוג 10 לפחות.</w:t>
       </w:r>
     </w:p>
     <w:p>
@@ -2126,7 +2179,6 @@
           <w:szCs w:val="32"/>
           <w:rtl/>
         </w:rPr>
-        <w:lastRenderedPageBreak/>
         <w:t>המערכת תיתן יכולת חיפוש מתקדמות:</w:t>
       </w:r>
     </w:p>
@@ -2520,6 +2572,7 @@
           <w:szCs w:val="32"/>
           <w:rtl/>
         </w:rPr>
+        <w:lastRenderedPageBreak/>
         <w:t>הוספת מרצה</w:t>
       </w:r>
       <w:r>
@@ -2790,36 +2843,6 @@
         </w:tabs>
         <w:bidi/>
         <w:spacing w:line="360" w:lineRule="auto"/>
-        <w:ind w:left="360"/>
-        <w:rPr>
-          <w:sz w:val="32"/>
-          <w:szCs w:val="32"/>
-          <w:rtl/>
-        </w:rPr>
-      </w:pPr>
-    </w:p>
-    <w:p>
-      <w:pPr>
-        <w:tabs>
-          <w:tab w:val="left" w:pos="1394"/>
-        </w:tabs>
-        <w:bidi/>
-        <w:spacing w:line="360" w:lineRule="auto"/>
-        <w:ind w:left="360"/>
-        <w:rPr>
-          <w:sz w:val="32"/>
-          <w:szCs w:val="32"/>
-          <w:rtl/>
-        </w:rPr>
-      </w:pPr>
-    </w:p>
-    <w:p>
-      <w:pPr>
-        <w:tabs>
-          <w:tab w:val="left" w:pos="1394"/>
-        </w:tabs>
-        <w:bidi/>
-        <w:spacing w:line="360" w:lineRule="auto"/>
         <w:rPr>
           <w:sz w:val="32"/>
           <w:szCs w:val="32"/>
@@ -3365,6 +3388,33 @@
     </w:p>
     <w:p>
       <w:pPr>
+        <w:pStyle w:val="ListParagraph"/>
+        <w:numPr>
+          <w:ilvl w:val="1"/>
+          <w:numId w:val="10"/>
+        </w:numPr>
+        <w:tabs>
+          <w:tab w:val="left" w:pos="1394"/>
+        </w:tabs>
+        <w:bidi/>
+        <w:spacing w:line="240" w:lineRule="auto"/>
+        <w:rPr>
+          <w:sz w:val="32"/>
+          <w:szCs w:val="32"/>
+        </w:rPr>
+      </w:pPr>
+      <w:r>
+        <w:rPr>
+          <w:rFonts w:hint="cs"/>
+          <w:sz w:val="32"/>
+          <w:szCs w:val="32"/>
+          <w:rtl/>
+        </w:rPr>
+        <w:t>יכול לסמן תשובה לשאלה מסוימת כ"תשובה נכונה".</w:t>
+      </w:r>
+    </w:p>
+    <w:p>
+      <w:pPr>
         <w:tabs>
           <w:tab w:val="left" w:pos="1394"/>
         </w:tabs>
@@ -3656,20 +3706,6 @@
         </w:rPr>
         <w:t>יכולת לערוך שאלה או תשובה שכתב.</w:t>
       </w:r>
-    </w:p>
-    <w:p>
-      <w:pPr>
-        <w:tabs>
-          <w:tab w:val="left" w:pos="1394"/>
-        </w:tabs>
-        <w:bidi/>
-        <w:spacing w:line="240" w:lineRule="auto"/>
-        <w:rPr>
-          <w:sz w:val="32"/>
-          <w:szCs w:val="32"/>
-          <w:rtl/>
-        </w:rPr>
-      </w:pPr>
     </w:p>
     <w:p>
       <w:pPr>
@@ -4064,7 +4100,6 @@
         <w:spacing w:line="360" w:lineRule="auto"/>
         <w:ind w:left="360"/>
         <w:rPr>
-          <w:rFonts w:hint="cs"/>
           <w:sz w:val="36"/>
           <w:szCs w:val="36"/>
           <w:rtl/>
@@ -4164,7 +4199,6 @@
         <w:bidi/>
         <w:spacing w:line="360" w:lineRule="auto"/>
         <w:rPr>
-          <w:rFonts w:hint="cs"/>
           <w:noProof/>
           <w:sz w:val="32"/>
           <w:szCs w:val="32"/>
@@ -4194,7 +4228,6 @@
         <w:bidi/>
         <w:spacing w:line="360" w:lineRule="auto"/>
         <w:rPr>
-          <w:rFonts w:hint="cs"/>
           <w:noProof/>
           <w:sz w:val="32"/>
           <w:szCs w:val="32"/>
@@ -4227,7 +4260,6 @@
           <w:noProof/>
           <w:sz w:val="32"/>
           <w:szCs w:val="32"/>
-          <w:rtl/>
         </w:rPr>
       </w:pPr>
       <w:r>
@@ -4248,13 +4280,49 @@
         </w:tabs>
         <w:bidi/>
         <w:spacing w:line="360" w:lineRule="auto"/>
-        <w:ind w:left="360"/>
-        <w:rPr>
+        <w:rPr>
+          <w:noProof/>
+          <w:sz w:val="32"/>
+          <w:szCs w:val="32"/>
+          <w:rtl/>
+        </w:rPr>
+      </w:pPr>
+    </w:p>
+    <w:p>
+      <w:pPr>
+        <w:tabs>
+          <w:tab w:val="left" w:pos="1394"/>
+        </w:tabs>
+        <w:bidi/>
+        <w:spacing w:line="360" w:lineRule="auto"/>
+        <w:rPr>
+          <w:noProof/>
           <w:sz w:val="36"/>
           <w:szCs w:val="36"/>
           <w:rtl/>
         </w:rPr>
       </w:pPr>
+      <w:r>
+        <w:rPr>
+          <w:rFonts w:hint="cs"/>
+          <w:noProof/>
+          <w:sz w:val="36"/>
+          <w:szCs w:val="36"/>
+          <w:rtl/>
+        </w:rPr>
+        <w:lastRenderedPageBreak/>
+        <w:t>יכול</w:t>
+      </w:r>
+      <w:r>
+        <w:rPr>
+          <w:rFonts w:hint="cs"/>
+          <w:noProof/>
+          <w:sz w:val="36"/>
+          <w:szCs w:val="36"/>
+          <w:rtl/>
+        </w:rPr>
+        <w:t>ות דירוג</w:t>
+      </w:r>
     </w:p>
     <w:p>
       <w:pPr>
@@ -4265,6 +4333,1157 @@
         <w:spacing w:line="360" w:lineRule="auto"/>
         <w:ind w:left="360"/>
         <w:rPr>
+          <w:sz w:val="36"/>
+          <w:szCs w:val="36"/>
+        </w:rPr>
+      </w:pPr>
+      <w:r>
+        <w:rPr>
+          <w:noProof/>
+          <w:sz w:val="36"/>
+          <w:szCs w:val="36"/>
+          <w:rtl/>
+        </w:rPr>
+        <w:drawing>
+          <wp:inline distT="0" distB="0" distL="0" distR="0" wp14:anchorId="2750ACFA" wp14:editId="312F9B12">
+            <wp:extent cx="5943600" cy="5624830"/>
+            <wp:effectExtent l="0" t="0" r="0" b="0"/>
+            <wp:docPr id="5" name="Picture 5"/>
+            <wp:cNvGraphicFramePr>
+              <a:graphicFrameLocks xmlns:a="http://schemas.openxmlformats.org/drawingml/2006/main" noChangeAspect="1"/>
+            </wp:cNvGraphicFramePr>
+            <a:graphic xmlns:a="http://schemas.openxmlformats.org/drawingml/2006/main">
+              <a:graphicData uri="http://schemas.openxmlformats.org/drawingml/2006/picture">
+                <pic:pic xmlns:pic="http://schemas.openxmlformats.org/drawingml/2006/picture">
+                  <pic:nvPicPr>
+                    <pic:cNvPr id="5" name="יכולת דירוג.jpg"/>
+                    <pic:cNvPicPr/>
+                  </pic:nvPicPr>
+                  <pic:blipFill>
+                    <a:blip r:embed="rId8">
+                      <a:extLst>
+                        <a:ext uri="{28A0092B-C50C-407E-A947-70E740481C1C}">
+                          <a14:useLocalDpi xmlns:a14="http://schemas.microsoft.com/office/drawing/2010/main" val="0"/>
+                        </a:ext>
+                      </a:extLst>
+                    </a:blip>
+                    <a:stretch>
+                      <a:fillRect/>
+                    </a:stretch>
+                  </pic:blipFill>
+                  <pic:spPr>
+                    <a:xfrm>
+                      <a:off x="0" y="0"/>
+                      <a:ext cx="5943600" cy="5624830"/>
+                    </a:xfrm>
+                    <a:prstGeom prst="rect">
+                      <a:avLst/>
+                    </a:prstGeom>
+                  </pic:spPr>
+                </pic:pic>
+              </a:graphicData>
+            </a:graphic>
+          </wp:inline>
+        </w:drawing>
+      </w:r>
+    </w:p>
+    <w:p>
+      <w:pPr>
+        <w:pStyle w:val="ListParagraph"/>
+        <w:numPr>
+          <w:ilvl w:val="0"/>
+          <w:numId w:val="18"/>
+        </w:numPr>
+        <w:tabs>
+          <w:tab w:val="left" w:pos="1394"/>
+        </w:tabs>
+        <w:bidi/>
+        <w:spacing w:line="360" w:lineRule="auto"/>
+        <w:rPr>
+          <w:sz w:val="36"/>
+          <w:szCs w:val="36"/>
+        </w:rPr>
+      </w:pPr>
+      <w:r>
+        <w:rPr>
+          <w:rFonts w:hint="cs"/>
+          <w:sz w:val="36"/>
+          <w:szCs w:val="36"/>
+          <w:rtl/>
+        </w:rPr>
+        <w:t>סטודנט בכל דרגה, מרצה ומרכז הוראה יכולים לדרג שאלה או תשובה לחיוב.</w:t>
+      </w:r>
+    </w:p>
+    <w:p>
+      <w:pPr>
+        <w:pStyle w:val="ListParagraph"/>
+        <w:numPr>
+          <w:ilvl w:val="0"/>
+          <w:numId w:val="18"/>
+        </w:numPr>
+        <w:tabs>
+          <w:tab w:val="left" w:pos="1394"/>
+        </w:tabs>
+        <w:bidi/>
+        <w:spacing w:line="360" w:lineRule="auto"/>
+        <w:rPr>
+          <w:sz w:val="36"/>
+          <w:szCs w:val="36"/>
+        </w:rPr>
+      </w:pPr>
+      <w:r>
+        <w:rPr>
+          <w:rFonts w:hint="cs"/>
+          <w:sz w:val="36"/>
+          <w:szCs w:val="36"/>
+          <w:rtl/>
+        </w:rPr>
+        <w:t>סטודנט מדרגה 10 ומעלה, מרצה ומרכז הוראה יכולים לדרג שאלה או תשובה לשלילה.</w:t>
+      </w:r>
+    </w:p>
+    <w:p>
+      <w:pPr>
+        <w:pStyle w:val="ListParagraph"/>
+        <w:numPr>
+          <w:ilvl w:val="0"/>
+          <w:numId w:val="18"/>
+        </w:numPr>
+        <w:tabs>
+          <w:tab w:val="left" w:pos="1394"/>
+        </w:tabs>
+        <w:bidi/>
+        <w:spacing w:line="360" w:lineRule="auto"/>
+        <w:rPr>
+          <w:sz w:val="36"/>
+          <w:szCs w:val="36"/>
+        </w:rPr>
+      </w:pPr>
+      <w:r>
+        <w:rPr>
+          <w:rFonts w:hint="cs"/>
+          <w:sz w:val="36"/>
+          <w:szCs w:val="36"/>
+          <w:rtl/>
+        </w:rPr>
+        <w:lastRenderedPageBreak/>
+        <w:t xml:space="preserve"> סטודנט מדרגה 20 ומעלה, מרצה ומרכז הוראה יכולים לסמן שאלה כ"שאלה מומלצת".</w:t>
+      </w:r>
+    </w:p>
+    <w:p>
+      <w:pPr>
+        <w:pStyle w:val="ListParagraph"/>
+        <w:numPr>
+          <w:ilvl w:val="0"/>
+          <w:numId w:val="18"/>
+        </w:numPr>
+        <w:tabs>
+          <w:tab w:val="left" w:pos="1394"/>
+        </w:tabs>
+        <w:bidi/>
+        <w:spacing w:line="360" w:lineRule="auto"/>
+        <w:rPr>
+          <w:sz w:val="36"/>
+          <w:szCs w:val="36"/>
+        </w:rPr>
+      </w:pPr>
+      <w:r>
+        <w:rPr>
+          <w:rFonts w:hint="cs"/>
+          <w:sz w:val="36"/>
+          <w:szCs w:val="36"/>
+          <w:rtl/>
+        </w:rPr>
+        <w:t>הסטודנט שכתב את השאלה, מרצה ומרכז הוראה יכולים לסמן תשובה כ"תשובה נכונה".</w:t>
+      </w:r>
+    </w:p>
+    <w:p>
+      <w:pPr>
+        <w:tabs>
+          <w:tab w:val="left" w:pos="1394"/>
+        </w:tabs>
+        <w:bidi/>
+        <w:spacing w:line="360" w:lineRule="auto"/>
+        <w:rPr>
+          <w:sz w:val="36"/>
+          <w:szCs w:val="36"/>
+          <w:rtl/>
+        </w:rPr>
+      </w:pPr>
+    </w:p>
+    <w:p>
+      <w:pPr>
+        <w:tabs>
+          <w:tab w:val="left" w:pos="1394"/>
+        </w:tabs>
+        <w:bidi/>
+        <w:spacing w:line="360" w:lineRule="auto"/>
+        <w:rPr>
+          <w:sz w:val="36"/>
+          <w:szCs w:val="36"/>
+          <w:rtl/>
+        </w:rPr>
+      </w:pPr>
+    </w:p>
+    <w:p>
+      <w:pPr>
+        <w:tabs>
+          <w:tab w:val="left" w:pos="1394"/>
+        </w:tabs>
+        <w:bidi/>
+        <w:spacing w:line="360" w:lineRule="auto"/>
+        <w:rPr>
+          <w:sz w:val="36"/>
+          <w:szCs w:val="36"/>
+          <w:rtl/>
+        </w:rPr>
+      </w:pPr>
+    </w:p>
+    <w:p>
+      <w:pPr>
+        <w:tabs>
+          <w:tab w:val="left" w:pos="1394"/>
+        </w:tabs>
+        <w:bidi/>
+        <w:spacing w:line="360" w:lineRule="auto"/>
+        <w:rPr>
+          <w:sz w:val="36"/>
+          <w:szCs w:val="36"/>
+          <w:rtl/>
+        </w:rPr>
+      </w:pPr>
+    </w:p>
+    <w:p>
+      <w:pPr>
+        <w:tabs>
+          <w:tab w:val="left" w:pos="1394"/>
+        </w:tabs>
+        <w:bidi/>
+        <w:spacing w:line="360" w:lineRule="auto"/>
+        <w:rPr>
+          <w:sz w:val="36"/>
+          <w:szCs w:val="36"/>
+          <w:rtl/>
+        </w:rPr>
+      </w:pPr>
+    </w:p>
+    <w:p>
+      <w:pPr>
+        <w:tabs>
+          <w:tab w:val="left" w:pos="1394"/>
+        </w:tabs>
+        <w:bidi/>
+        <w:spacing w:line="360" w:lineRule="auto"/>
+        <w:rPr>
+          <w:sz w:val="36"/>
+          <w:szCs w:val="36"/>
+          <w:rtl/>
+        </w:rPr>
+      </w:pPr>
+    </w:p>
+    <w:p>
+      <w:pPr>
+        <w:tabs>
+          <w:tab w:val="left" w:pos="1394"/>
+        </w:tabs>
+        <w:bidi/>
+        <w:spacing w:line="360" w:lineRule="auto"/>
+        <w:rPr>
+          <w:sz w:val="36"/>
+          <w:szCs w:val="36"/>
+          <w:rtl/>
+        </w:rPr>
+      </w:pPr>
+    </w:p>
+    <w:p>
+      <w:pPr>
+        <w:tabs>
+          <w:tab w:val="left" w:pos="1394"/>
+        </w:tabs>
+        <w:bidi/>
+        <w:spacing w:line="360" w:lineRule="auto"/>
+        <w:rPr>
+          <w:sz w:val="36"/>
+          <w:szCs w:val="36"/>
+          <w:rtl/>
+        </w:rPr>
+      </w:pPr>
+    </w:p>
+    <w:p>
+      <w:pPr>
+        <w:tabs>
+          <w:tab w:val="left" w:pos="1394"/>
+        </w:tabs>
+        <w:bidi/>
+        <w:spacing w:line="360" w:lineRule="auto"/>
+        <w:rPr>
+          <w:sz w:val="36"/>
+          <w:szCs w:val="36"/>
+          <w:rtl/>
+        </w:rPr>
+      </w:pPr>
+    </w:p>
+    <w:p>
+      <w:pPr>
+        <w:tabs>
+          <w:tab w:val="left" w:pos="1394"/>
+        </w:tabs>
+        <w:bidi/>
+        <w:spacing w:line="360" w:lineRule="auto"/>
+        <w:rPr>
+          <w:sz w:val="36"/>
+          <w:szCs w:val="36"/>
+          <w:rtl/>
+        </w:rPr>
+      </w:pPr>
+    </w:p>
+    <w:p>
+      <w:pPr>
+        <w:tabs>
+          <w:tab w:val="left" w:pos="1394"/>
+        </w:tabs>
+        <w:bidi/>
+        <w:spacing w:line="360" w:lineRule="auto"/>
+        <w:rPr>
+          <w:sz w:val="36"/>
+          <w:szCs w:val="36"/>
+          <w:rtl/>
+        </w:rPr>
+      </w:pPr>
+    </w:p>
+    <w:p>
+      <w:pPr>
+        <w:tabs>
+          <w:tab w:val="left" w:pos="1394"/>
+        </w:tabs>
+        <w:bidi/>
+        <w:spacing w:line="360" w:lineRule="auto"/>
+        <w:rPr>
+          <w:sz w:val="36"/>
+          <w:szCs w:val="36"/>
+          <w:rtl/>
+        </w:rPr>
+      </w:pPr>
+    </w:p>
+    <w:p>
+      <w:pPr>
+        <w:tabs>
+          <w:tab w:val="left" w:pos="1394"/>
+        </w:tabs>
+        <w:bidi/>
+        <w:spacing w:line="360" w:lineRule="auto"/>
+        <w:rPr>
+          <w:sz w:val="36"/>
+          <w:szCs w:val="36"/>
+          <w:rtl/>
+        </w:rPr>
+      </w:pPr>
+    </w:p>
+    <w:p>
+      <w:pPr>
+        <w:tabs>
+          <w:tab w:val="left" w:pos="1394"/>
+        </w:tabs>
+        <w:bidi/>
+        <w:spacing w:line="360" w:lineRule="auto"/>
+        <w:rPr>
+          <w:sz w:val="36"/>
+          <w:szCs w:val="36"/>
+          <w:rtl/>
+        </w:rPr>
+      </w:pPr>
+      <w:r>
+        <w:rPr>
+          <w:rFonts w:hint="cs"/>
+          <w:sz w:val="36"/>
+          <w:szCs w:val="36"/>
+          <w:rtl/>
+        </w:rPr>
+        <w:lastRenderedPageBreak/>
+        <w:t>יכולת חיפוש</w:t>
+      </w:r>
+    </w:p>
+    <w:p>
+      <w:pPr>
+        <w:tabs>
+          <w:tab w:val="left" w:pos="1394"/>
+        </w:tabs>
+        <w:bidi/>
+        <w:spacing w:line="360" w:lineRule="auto"/>
+        <w:rPr>
+          <w:sz w:val="36"/>
+          <w:szCs w:val="36"/>
+        </w:rPr>
+      </w:pPr>
+      <w:r>
+        <w:rPr>
+          <w:noProof/>
+          <w:sz w:val="36"/>
+          <w:szCs w:val="36"/>
+        </w:rPr>
+        <w:drawing>
+          <wp:inline distT="0" distB="0" distL="0" distR="0" wp14:anchorId="1ED91225" wp14:editId="294905E8">
+            <wp:extent cx="5943600" cy="3847465"/>
+            <wp:effectExtent l="0" t="0" r="0" b="635"/>
+            <wp:docPr id="2" name="Picture 2"/>
+            <wp:cNvGraphicFramePr>
+              <a:graphicFrameLocks xmlns:a="http://schemas.openxmlformats.org/drawingml/2006/main" noChangeAspect="1"/>
+            </wp:cNvGraphicFramePr>
+            <a:graphic xmlns:a="http://schemas.openxmlformats.org/drawingml/2006/main">
+              <a:graphicData uri="http://schemas.openxmlformats.org/drawingml/2006/picture">
+                <pic:pic xmlns:pic="http://schemas.openxmlformats.org/drawingml/2006/picture">
+                  <pic:nvPicPr>
+                    <pic:cNvPr id="2" name="יכולת חיפוש.jpg"/>
+                    <pic:cNvPicPr/>
+                  </pic:nvPicPr>
+                  <pic:blipFill>
+                    <a:blip r:embed="rId9">
+                      <a:extLst>
+                        <a:ext uri="{28A0092B-C50C-407E-A947-70E740481C1C}">
+                          <a14:useLocalDpi xmlns:a14="http://schemas.microsoft.com/office/drawing/2010/main" val="0"/>
+                        </a:ext>
+                      </a:extLst>
+                    </a:blip>
+                    <a:stretch>
+                      <a:fillRect/>
+                    </a:stretch>
+                  </pic:blipFill>
+                  <pic:spPr>
+                    <a:xfrm>
+                      <a:off x="0" y="0"/>
+                      <a:ext cx="5943600" cy="3847465"/>
+                    </a:xfrm>
+                    <a:prstGeom prst="rect">
+                      <a:avLst/>
+                    </a:prstGeom>
+                  </pic:spPr>
+                </pic:pic>
+              </a:graphicData>
+            </a:graphic>
+          </wp:inline>
+        </w:drawing>
+      </w:r>
+    </w:p>
+    <w:p>
+      <w:pPr>
+        <w:pStyle w:val="ListParagraph"/>
+        <w:tabs>
+          <w:tab w:val="left" w:pos="1394"/>
+        </w:tabs>
+        <w:bidi/>
+        <w:spacing w:line="360" w:lineRule="auto"/>
+        <w:ind w:left="1080"/>
+        <w:rPr>
+          <w:sz w:val="32"/>
+          <w:szCs w:val="32"/>
+        </w:rPr>
+      </w:pPr>
+    </w:p>
+    <w:p>
+      <w:pPr>
+        <w:pStyle w:val="ListParagraph"/>
+        <w:numPr>
+          <w:ilvl w:val="0"/>
+          <w:numId w:val="20"/>
+        </w:numPr>
+        <w:tabs>
+          <w:tab w:val="left" w:pos="1394"/>
+        </w:tabs>
+        <w:bidi/>
+        <w:spacing w:line="360" w:lineRule="auto"/>
+        <w:rPr>
+          <w:sz w:val="32"/>
+          <w:szCs w:val="32"/>
+        </w:rPr>
+      </w:pPr>
+      <w:r>
+        <w:rPr>
+          <w:rFonts w:hint="cs"/>
+          <w:sz w:val="32"/>
+          <w:szCs w:val="32"/>
+          <w:rtl/>
+        </w:rPr>
+        <w:t>סטודנט יכול לצפות בשאלות ששאל בעבר.</w:t>
+      </w:r>
+    </w:p>
+    <w:p>
+      <w:pPr>
+        <w:pStyle w:val="ListParagraph"/>
+        <w:numPr>
+          <w:ilvl w:val="0"/>
+          <w:numId w:val="20"/>
+        </w:numPr>
+        <w:tabs>
+          <w:tab w:val="left" w:pos="1394"/>
+        </w:tabs>
+        <w:bidi/>
+        <w:spacing w:line="360" w:lineRule="auto"/>
+        <w:rPr>
+          <w:sz w:val="32"/>
+          <w:szCs w:val="32"/>
+        </w:rPr>
+      </w:pPr>
+      <w:r>
+        <w:rPr>
+          <w:rFonts w:hint="cs"/>
+          <w:sz w:val="32"/>
+          <w:szCs w:val="32"/>
+          <w:rtl/>
+        </w:rPr>
+        <w:t>סטודנט שכתב שאלה יכול להוסיף לה תגיות שיעזרו בחיפוש השאלה בעתיד.</w:t>
+      </w:r>
+    </w:p>
+    <w:p>
+      <w:pPr>
+        <w:pStyle w:val="ListParagraph"/>
+        <w:numPr>
+          <w:ilvl w:val="0"/>
+          <w:numId w:val="20"/>
+        </w:numPr>
+        <w:tabs>
+          <w:tab w:val="left" w:pos="1394"/>
+        </w:tabs>
+        <w:bidi/>
+        <w:spacing w:line="360" w:lineRule="auto"/>
+        <w:rPr>
+          <w:sz w:val="32"/>
+          <w:szCs w:val="32"/>
+        </w:rPr>
+      </w:pPr>
+      <w:r>
+        <w:rPr>
+          <w:rFonts w:hint="cs"/>
+          <w:sz w:val="32"/>
+          <w:szCs w:val="32"/>
+          <w:rtl/>
+        </w:rPr>
+        <w:t>סטודנט, מרצה ומרכז הוראה יכולים לחפש לפי טקסט חופשי שאלות ותשובות.</w:t>
+      </w:r>
+    </w:p>
+    <w:p>
+      <w:pPr>
+        <w:tabs>
+          <w:tab w:val="left" w:pos="1394"/>
+        </w:tabs>
+        <w:bidi/>
+        <w:spacing w:line="360" w:lineRule="auto"/>
+        <w:rPr>
+          <w:sz w:val="32"/>
+          <w:szCs w:val="32"/>
+          <w:rtl/>
+        </w:rPr>
+      </w:pPr>
+    </w:p>
+    <w:p>
+      <w:pPr>
+        <w:tabs>
+          <w:tab w:val="left" w:pos="1394"/>
+        </w:tabs>
+        <w:bidi/>
+        <w:spacing w:line="360" w:lineRule="auto"/>
+        <w:rPr>
+          <w:sz w:val="32"/>
+          <w:szCs w:val="32"/>
+          <w:rtl/>
+        </w:rPr>
+      </w:pPr>
+    </w:p>
+    <w:p>
+      <w:pPr>
+        <w:tabs>
+          <w:tab w:val="left" w:pos="1394"/>
+        </w:tabs>
+        <w:bidi/>
+        <w:spacing w:line="360" w:lineRule="auto"/>
+        <w:rPr>
+          <w:sz w:val="32"/>
+          <w:szCs w:val="32"/>
+          <w:rtl/>
+        </w:rPr>
+      </w:pPr>
+    </w:p>
+    <w:p>
+      <w:pPr>
+        <w:tabs>
+          <w:tab w:val="left" w:pos="1394"/>
+        </w:tabs>
+        <w:bidi/>
+        <w:spacing w:line="360" w:lineRule="auto"/>
+        <w:rPr>
+          <w:sz w:val="32"/>
+          <w:szCs w:val="32"/>
+          <w:rtl/>
+        </w:rPr>
+      </w:pPr>
+      <w:r>
+        <w:rPr>
+          <w:rFonts w:hint="cs"/>
+          <w:sz w:val="36"/>
+          <w:szCs w:val="36"/>
+          <w:rtl/>
+        </w:rPr>
+        <w:lastRenderedPageBreak/>
+        <w:t>יכולת ניהול</w:t>
+      </w:r>
+    </w:p>
+    <w:p>
+      <w:pPr>
+        <w:tabs>
+          <w:tab w:val="left" w:pos="1394"/>
+        </w:tabs>
+        <w:bidi/>
+        <w:spacing w:line="360" w:lineRule="auto"/>
+        <w:rPr>
+          <w:sz w:val="32"/>
+          <w:szCs w:val="32"/>
+          <w:rtl/>
+        </w:rPr>
+      </w:pPr>
+      <w:r>
+        <w:rPr>
+          <w:noProof/>
+          <w:sz w:val="32"/>
+          <w:szCs w:val="32"/>
+        </w:rPr>
+        <w:drawing>
+          <wp:inline distT="0" distB="0" distL="0" distR="0" wp14:anchorId="4A211946" wp14:editId="1D158F2F">
+            <wp:extent cx="5095875" cy="5362575"/>
+            <wp:effectExtent l="0" t="0" r="9525" b="9525"/>
+            <wp:docPr id="4" name="Picture 4"/>
+            <wp:cNvGraphicFramePr>
+              <a:graphicFrameLocks xmlns:a="http://schemas.openxmlformats.org/drawingml/2006/main" noChangeAspect="1"/>
+            </wp:cNvGraphicFramePr>
+            <a:graphic xmlns:a="http://schemas.openxmlformats.org/drawingml/2006/main">
+              <a:graphicData uri="http://schemas.openxmlformats.org/drawingml/2006/picture">
+                <pic:pic xmlns:pic="http://schemas.openxmlformats.org/drawingml/2006/picture">
+                  <pic:nvPicPr>
+                    <pic:cNvPr id="4" name="יכולת ניהול.jpg"/>
+                    <pic:cNvPicPr/>
+                  </pic:nvPicPr>
+                  <pic:blipFill>
+                    <a:blip r:embed="rId10">
+                      <a:extLst>
+                        <a:ext uri="{28A0092B-C50C-407E-A947-70E740481C1C}">
+                          <a14:useLocalDpi xmlns:a14="http://schemas.microsoft.com/office/drawing/2010/main" val="0"/>
+                        </a:ext>
+                      </a:extLst>
+                    </a:blip>
+                    <a:stretch>
+                      <a:fillRect/>
+                    </a:stretch>
+                  </pic:blipFill>
+                  <pic:spPr>
+                    <a:xfrm>
+                      <a:off x="0" y="0"/>
+                      <a:ext cx="5095875" cy="5362575"/>
+                    </a:xfrm>
+                    <a:prstGeom prst="rect">
+                      <a:avLst/>
+                    </a:prstGeom>
+                  </pic:spPr>
+                </pic:pic>
+              </a:graphicData>
+            </a:graphic>
+          </wp:inline>
+        </w:drawing>
+      </w:r>
+    </w:p>
+    <w:p>
+      <w:pPr>
+        <w:tabs>
+          <w:tab w:val="left" w:pos="1394"/>
+        </w:tabs>
+        <w:bidi/>
+        <w:spacing w:line="360" w:lineRule="auto"/>
+        <w:rPr>
+          <w:sz w:val="32"/>
+          <w:szCs w:val="32"/>
+          <w:rtl/>
+        </w:rPr>
+      </w:pPr>
+    </w:p>
+    <w:p>
+      <w:pPr>
+        <w:pStyle w:val="ListParagraph"/>
+        <w:numPr>
+          <w:ilvl w:val="0"/>
+          <w:numId w:val="21"/>
+        </w:numPr>
+        <w:tabs>
+          <w:tab w:val="left" w:pos="1394"/>
+        </w:tabs>
+        <w:bidi/>
+        <w:spacing w:line="360" w:lineRule="auto"/>
+        <w:rPr>
+          <w:sz w:val="32"/>
+          <w:szCs w:val="32"/>
+        </w:rPr>
+      </w:pPr>
+      <w:r>
+        <w:rPr>
+          <w:rFonts w:hint="cs"/>
+          <w:sz w:val="32"/>
+          <w:szCs w:val="32"/>
+          <w:rtl/>
+        </w:rPr>
+        <w:t>מרצה או מרכז הוראה יכולים למחוק שאלה או תשובה מן המערכת.</w:t>
+      </w:r>
+    </w:p>
+    <w:p>
+      <w:pPr>
+        <w:pStyle w:val="ListParagraph"/>
+        <w:numPr>
+          <w:ilvl w:val="0"/>
+          <w:numId w:val="21"/>
+        </w:numPr>
+        <w:tabs>
+          <w:tab w:val="left" w:pos="1394"/>
+        </w:tabs>
+        <w:bidi/>
+        <w:spacing w:line="360" w:lineRule="auto"/>
+        <w:rPr>
+          <w:sz w:val="32"/>
+          <w:szCs w:val="32"/>
+        </w:rPr>
+      </w:pPr>
+      <w:r>
+        <w:rPr>
+          <w:rFonts w:hint="cs"/>
+          <w:sz w:val="32"/>
+          <w:szCs w:val="32"/>
+          <w:rtl/>
+        </w:rPr>
+        <w:t>מרצה או מרכז הוראה יכולים "להשתיק" סטודנט על ידי כך שהוא לא יוכל להזין יותר שאלות ותשובות למערכת.</w:t>
+      </w:r>
+    </w:p>
+    <w:p>
+      <w:pPr>
+        <w:tabs>
+          <w:tab w:val="left" w:pos="1394"/>
+        </w:tabs>
+        <w:bidi/>
+        <w:spacing w:line="360" w:lineRule="auto"/>
+        <w:rPr>
+          <w:sz w:val="32"/>
+          <w:szCs w:val="32"/>
+        </w:rPr>
+      </w:pPr>
+    </w:p>
+    <w:p>
+      <w:pPr>
+        <w:tabs>
+          <w:tab w:val="left" w:pos="1394"/>
+        </w:tabs>
+        <w:bidi/>
+        <w:spacing w:line="360" w:lineRule="auto"/>
+        <w:rPr>
+          <w:b/>
+          <w:bCs/>
+          <w:sz w:val="40"/>
+          <w:szCs w:val="40"/>
+          <w:rtl/>
+        </w:rPr>
+      </w:pPr>
+      <w:r>
+        <w:rPr>
+          <w:rFonts w:hint="cs"/>
+          <w:b/>
+          <w:bCs/>
+          <w:sz w:val="40"/>
+          <w:szCs w:val="40"/>
+          <w:rtl/>
+        </w:rPr>
+        <w:lastRenderedPageBreak/>
+        <w:t xml:space="preserve">דיאגרמות </w:t>
+      </w:r>
+      <w:r>
+        <w:rPr>
+          <w:b/>
+          <w:bCs/>
+          <w:sz w:val="40"/>
+          <w:szCs w:val="40"/>
+        </w:rPr>
+        <w:t>Activity</w:t>
+      </w:r>
+    </w:p>
+    <w:p>
+      <w:pPr>
+        <w:tabs>
+          <w:tab w:val="left" w:pos="1394"/>
+        </w:tabs>
+        <w:bidi/>
+        <w:spacing w:line="360" w:lineRule="auto"/>
+        <w:rPr>
+          <w:sz w:val="36"/>
+          <w:szCs w:val="36"/>
+          <w:rtl/>
+        </w:rPr>
+      </w:pPr>
+      <w:r>
+        <w:rPr>
+          <w:rFonts w:hint="cs"/>
+          <w:noProof/>
+          <w:sz w:val="36"/>
+          <w:szCs w:val="36"/>
+          <w:rtl/>
+        </w:rPr>
+        <w:drawing>
+          <wp:anchor distT="0" distB="0" distL="114300" distR="114300" simplePos="0" relativeHeight="251660288" behindDoc="0" locked="0" layoutInCell="1" allowOverlap="1" wp14:anchorId="69D647C1" wp14:editId="761D1A57">
+            <wp:simplePos x="0" y="0"/>
+            <wp:positionH relativeFrom="column">
+              <wp:posOffset>-476250</wp:posOffset>
+            </wp:positionH>
+            <wp:positionV relativeFrom="paragraph">
+              <wp:posOffset>500380</wp:posOffset>
+            </wp:positionV>
+            <wp:extent cx="6905625" cy="4219575"/>
+            <wp:effectExtent l="0" t="0" r="9525" b="9525"/>
+            <wp:wrapTopAndBottom/>
+            <wp:docPr id="8" name="Picture 8"/>
+            <wp:cNvGraphicFramePr>
+              <a:graphicFrameLocks xmlns:a="http://schemas.openxmlformats.org/drawingml/2006/main" noChangeAspect="1"/>
+            </wp:cNvGraphicFramePr>
+            <a:graphic xmlns:a="http://schemas.openxmlformats.org/drawingml/2006/main">
+              <a:graphicData uri="http://schemas.openxmlformats.org/drawingml/2006/picture">
+                <pic:pic xmlns:pic="http://schemas.openxmlformats.org/drawingml/2006/picture">
+                  <pic:nvPicPr>
+                    <pic:cNvPr id="8" name="רישום למערכת.jpg"/>
+                    <pic:cNvPicPr/>
+                  </pic:nvPicPr>
+                  <pic:blipFill>
+                    <a:blip r:embed="rId11">
+                      <a:extLst>
+                        <a:ext uri="{28A0092B-C50C-407E-A947-70E740481C1C}">
+                          <a14:useLocalDpi xmlns:a14="http://schemas.microsoft.com/office/drawing/2010/main" val="0"/>
+                        </a:ext>
+                      </a:extLst>
+                    </a:blip>
+                    <a:stretch>
+                      <a:fillRect/>
+                    </a:stretch>
+                  </pic:blipFill>
+                  <pic:spPr>
+                    <a:xfrm>
+                      <a:off x="0" y="0"/>
+                      <a:ext cx="6905625" cy="4219575"/>
+                    </a:xfrm>
+                    <a:prstGeom prst="rect">
+                      <a:avLst/>
+                    </a:prstGeom>
+                  </pic:spPr>
+                </pic:pic>
+              </a:graphicData>
+            </a:graphic>
+            <wp14:sizeRelH relativeFrom="margin">
+              <wp14:pctWidth>0</wp14:pctWidth>
+            </wp14:sizeRelH>
+          </wp:anchor>
+        </w:drawing>
+      </w:r>
+      <w:r>
+        <w:rPr>
+          <w:rFonts w:hint="cs"/>
+          <w:sz w:val="36"/>
+          <w:szCs w:val="36"/>
+          <w:rtl/>
+        </w:rPr>
+        <w:t>התחברות \ רישום למערכת</w:t>
+      </w:r>
+    </w:p>
+    <w:p>
+      <w:pPr>
+        <w:tabs>
+          <w:tab w:val="left" w:pos="1394"/>
+        </w:tabs>
+        <w:bidi/>
+        <w:spacing w:line="360" w:lineRule="auto"/>
+        <w:rPr>
+          <w:rFonts w:hint="cs"/>
+          <w:sz w:val="36"/>
+          <w:szCs w:val="36"/>
+          <w:rtl/>
+        </w:rPr>
+      </w:pPr>
+      <w:r>
+        <w:rPr>
+          <w:noProof/>
+          <w:sz w:val="36"/>
+          <w:szCs w:val="36"/>
+          <w:rtl/>
+        </w:rPr>
+        <w:drawing>
+          <wp:anchor distT="0" distB="0" distL="114300" distR="114300" simplePos="0" relativeHeight="251659264" behindDoc="0" locked="0" layoutInCell="1" allowOverlap="1" wp14:anchorId="4818AB43" wp14:editId="52E52544">
+            <wp:simplePos x="0" y="0"/>
+            <wp:positionH relativeFrom="column">
+              <wp:posOffset>-447675</wp:posOffset>
+            </wp:positionH>
+            <wp:positionV relativeFrom="paragraph">
+              <wp:posOffset>4900295</wp:posOffset>
+            </wp:positionV>
+            <wp:extent cx="6905625" cy="2142490"/>
+            <wp:effectExtent l="0" t="0" r="9525" b="0"/>
+            <wp:wrapTopAndBottom/>
+            <wp:docPr id="7" name="Picture 7"/>
+            <wp:cNvGraphicFramePr>
+              <a:graphicFrameLocks xmlns:a="http://schemas.openxmlformats.org/drawingml/2006/main" noChangeAspect="1"/>
+            </wp:cNvGraphicFramePr>
+            <a:graphic xmlns:a="http://schemas.openxmlformats.org/drawingml/2006/main">
+              <a:graphicData uri="http://schemas.openxmlformats.org/drawingml/2006/picture">
+                <pic:pic xmlns:pic="http://schemas.openxmlformats.org/drawingml/2006/picture">
+                  <pic:nvPicPr>
+                    <pic:cNvPr id="7" name="התחברות למערכת.jpg"/>
+                    <pic:cNvPicPr/>
+                  </pic:nvPicPr>
+                  <pic:blipFill>
+                    <a:blip r:embed="rId12">
+                      <a:extLst>
+                        <a:ext uri="{28A0092B-C50C-407E-A947-70E740481C1C}">
+                          <a14:useLocalDpi xmlns:a14="http://schemas.microsoft.com/office/drawing/2010/main" val="0"/>
+                        </a:ext>
+                      </a:extLst>
+                    </a:blip>
+                    <a:stretch>
+                      <a:fillRect/>
+                    </a:stretch>
+                  </pic:blipFill>
+                  <pic:spPr>
+                    <a:xfrm>
+                      <a:off x="0" y="0"/>
+                      <a:ext cx="6905625" cy="2142490"/>
+                    </a:xfrm>
+                    <a:prstGeom prst="rect">
+                      <a:avLst/>
+                    </a:prstGeom>
+                  </pic:spPr>
+                </pic:pic>
+              </a:graphicData>
+            </a:graphic>
+            <wp14:sizeRelH relativeFrom="margin">
+              <wp14:pctWidth>0</wp14:pctWidth>
+            </wp14:sizeRelH>
+          </wp:anchor>
+        </w:drawing>
+      </w:r>
+    </w:p>
+    <w:p>
+      <w:pPr>
+        <w:tabs>
+          <w:tab w:val="left" w:pos="1394"/>
+        </w:tabs>
+        <w:bidi/>
+        <w:spacing w:line="360" w:lineRule="auto"/>
+        <w:rPr>
+          <w:noProof/>
+          <w:sz w:val="36"/>
+          <w:szCs w:val="36"/>
+          <w:rtl/>
+        </w:rPr>
+      </w:pPr>
+      <w:r>
+        <w:rPr>
+          <w:rFonts w:hint="cs"/>
+          <w:sz w:val="36"/>
+          <w:szCs w:val="36"/>
+          <w:rtl/>
+        </w:rPr>
+        <w:lastRenderedPageBreak/>
+        <w:t>הזנה למערכת</w:t>
+      </w:r>
+    </w:p>
+    <w:p>
+      <w:pPr>
+        <w:tabs>
+          <w:tab w:val="left" w:pos="1394"/>
+        </w:tabs>
+        <w:bidi/>
+        <w:spacing w:line="360" w:lineRule="auto"/>
+        <w:jc w:val="center"/>
+        <w:rPr>
+          <w:noProof/>
+          <w:sz w:val="36"/>
+          <w:szCs w:val="36"/>
+          <w:rtl/>
+        </w:rPr>
+      </w:pPr>
+      <w:r>
+        <w:rPr>
+          <w:noProof/>
+          <w:sz w:val="36"/>
+          <w:szCs w:val="36"/>
+          <w:rtl/>
+        </w:rPr>
+        <w:drawing>
+          <wp:inline distT="0" distB="0" distL="0" distR="0" wp14:anchorId="2E20A834" wp14:editId="390663BB">
+            <wp:extent cx="3848100" cy="7439025"/>
+            <wp:effectExtent l="0" t="0" r="0" b="9525"/>
+            <wp:docPr id="10" name="Picture 10"/>
+            <wp:cNvGraphicFramePr>
+              <a:graphicFrameLocks xmlns:a="http://schemas.openxmlformats.org/drawingml/2006/main" noChangeAspect="1"/>
+            </wp:cNvGraphicFramePr>
+            <a:graphic xmlns:a="http://schemas.openxmlformats.org/drawingml/2006/main">
+              <a:graphicData uri="http://schemas.openxmlformats.org/drawingml/2006/picture">
+                <pic:pic xmlns:pic="http://schemas.openxmlformats.org/drawingml/2006/picture">
+                  <pic:nvPicPr>
+                    <pic:cNvPr id="10" name="כתיבה למערכת.jpg"/>
+                    <pic:cNvPicPr/>
+                  </pic:nvPicPr>
+                  <pic:blipFill>
+                    <a:blip r:embed="rId13">
+                      <a:extLst>
+                        <a:ext uri="{28A0092B-C50C-407E-A947-70E740481C1C}">
+                          <a14:useLocalDpi xmlns:a14="http://schemas.microsoft.com/office/drawing/2010/main" val="0"/>
+                        </a:ext>
+                      </a:extLst>
+                    </a:blip>
+                    <a:stretch>
+                      <a:fillRect/>
+                    </a:stretch>
+                  </pic:blipFill>
+                  <pic:spPr>
+                    <a:xfrm>
+                      <a:off x="0" y="0"/>
+                      <a:ext cx="3848100" cy="7439025"/>
+                    </a:xfrm>
+                    <a:prstGeom prst="rect">
+                      <a:avLst/>
+                    </a:prstGeom>
+                  </pic:spPr>
+                </pic:pic>
+              </a:graphicData>
+            </a:graphic>
+          </wp:inline>
+        </w:drawing>
+      </w:r>
+    </w:p>
+    <w:p>
+      <w:pPr>
+        <w:tabs>
+          <w:tab w:val="left" w:pos="1394"/>
+        </w:tabs>
+        <w:bidi/>
+        <w:spacing w:line="360" w:lineRule="auto"/>
+        <w:rPr>
+          <w:rFonts w:hint="cs"/>
+          <w:noProof/>
+          <w:sz w:val="36"/>
+          <w:szCs w:val="36"/>
+          <w:rtl/>
+        </w:rPr>
+      </w:pPr>
+      <w:r>
+        <w:rPr>
+          <w:rFonts w:hint="cs"/>
+          <w:noProof/>
+          <w:sz w:val="36"/>
+          <w:szCs w:val="36"/>
+          <w:rtl/>
+        </w:rPr>
+        <w:lastRenderedPageBreak/>
+        <w:drawing>
+          <wp:anchor distT="0" distB="0" distL="114300" distR="114300" simplePos="0" relativeHeight="251661312" behindDoc="0" locked="0" layoutInCell="1" allowOverlap="1" wp14:anchorId="3B0A7998" wp14:editId="4E1DC31E">
+            <wp:simplePos x="0" y="0"/>
+            <wp:positionH relativeFrom="margin">
+              <wp:align>center</wp:align>
+            </wp:positionH>
+            <wp:positionV relativeFrom="paragraph">
+              <wp:posOffset>571500</wp:posOffset>
+            </wp:positionV>
+            <wp:extent cx="6916420" cy="4686300"/>
+            <wp:effectExtent l="0" t="0" r="0" b="0"/>
+            <wp:wrapTopAndBottom/>
+            <wp:docPr id="11" name="Picture 11"/>
+            <wp:cNvGraphicFramePr>
+              <a:graphicFrameLocks xmlns:a="http://schemas.openxmlformats.org/drawingml/2006/main" noChangeAspect="1"/>
+            </wp:cNvGraphicFramePr>
+            <a:graphic xmlns:a="http://schemas.openxmlformats.org/drawingml/2006/main">
+              <a:graphicData uri="http://schemas.openxmlformats.org/drawingml/2006/picture">
+                <pic:pic xmlns:pic="http://schemas.openxmlformats.org/drawingml/2006/picture">
+                  <pic:nvPicPr>
+                    <pic:cNvPr id="11" name="דירוג.jpg"/>
+                    <pic:cNvPicPr/>
+                  </pic:nvPicPr>
+                  <pic:blipFill>
+                    <a:blip r:embed="rId14">
+                      <a:extLst>
+                        <a:ext uri="{28A0092B-C50C-407E-A947-70E740481C1C}">
+                          <a14:useLocalDpi xmlns:a14="http://schemas.microsoft.com/office/drawing/2010/main" val="0"/>
+                        </a:ext>
+                      </a:extLst>
+                    </a:blip>
+                    <a:stretch>
+                      <a:fillRect/>
+                    </a:stretch>
+                  </pic:blipFill>
+                  <pic:spPr>
+                    <a:xfrm>
+                      <a:off x="0" y="0"/>
+                      <a:ext cx="6916420" cy="4686300"/>
+                    </a:xfrm>
+                    <a:prstGeom prst="rect">
+                      <a:avLst/>
+                    </a:prstGeom>
+                  </pic:spPr>
+                </pic:pic>
+              </a:graphicData>
+            </a:graphic>
+            <wp14:sizeRelH relativeFrom="margin">
+              <wp14:pctWidth>0</wp14:pctWidth>
+            </wp14:sizeRelH>
+            <wp14:sizeRelV relativeFrom="margin">
+              <wp14:pctHeight>0</wp14:pctHeight>
+            </wp14:sizeRelV>
+          </wp:anchor>
+        </w:drawing>
+      </w:r>
+      <w:r>
+        <w:rPr>
+          <w:rFonts w:hint="cs"/>
+          <w:noProof/>
+          <w:sz w:val="36"/>
+          <w:szCs w:val="36"/>
+          <w:rtl/>
+        </w:rPr>
+        <w:t>דירוג שאלות תשובות ומשתמשים</w:t>
+      </w:r>
+    </w:p>
+    <w:p>
+      <w:pPr>
+        <w:tabs>
+          <w:tab w:val="left" w:pos="1394"/>
+        </w:tabs>
+        <w:bidi/>
+        <w:spacing w:line="360" w:lineRule="auto"/>
+        <w:rPr>
+          <w:rFonts w:hint="cs"/>
+          <w:noProof/>
+          <w:sz w:val="36"/>
+          <w:szCs w:val="36"/>
+          <w:rtl/>
+        </w:rPr>
+      </w:pPr>
+    </w:p>
+    <w:p>
+      <w:pPr>
+        <w:tabs>
+          <w:tab w:val="left" w:pos="1394"/>
+        </w:tabs>
+        <w:bidi/>
+        <w:spacing w:line="360" w:lineRule="auto"/>
+        <w:rPr>
+          <w:sz w:val="36"/>
+          <w:szCs w:val="36"/>
+          <w:rtl/>
+        </w:rPr>
+      </w:pPr>
+    </w:p>
+    <w:p>
+      <w:pPr>
+        <w:tabs>
+          <w:tab w:val="left" w:pos="1394"/>
+        </w:tabs>
+        <w:bidi/>
+        <w:spacing w:line="360" w:lineRule="auto"/>
+        <w:rPr>
+          <w:rFonts w:hint="cs"/>
           <w:sz w:val="36"/>
           <w:szCs w:val="36"/>
           <w:rtl/>
@@ -4512,6 +5731,95 @@
     </w:lvl>
   </w:abstractNum>
   <w:abstractNum w:abstractNumId="2">
+    <w:nsid w:val="115A5256"/>
+    <w:multiLevelType w:val="hybridMultilevel"/>
+    <w:tmpl w:val="473C5CD4"/>
+    <w:lvl w:ilvl="0" w:tplc="0409000F">
+      <w:start w:val="1"/>
+      <w:numFmt w:val="decimal"/>
+      <w:lvlText w:val="%1."/>
+      <w:lvlJc w:val="left"/>
+      <w:pPr>
+        <w:ind w:left="720" w:hanging="360"/>
+      </w:pPr>
+      <w:rPr>
+        <w:rFonts w:hint="default"/>
+      </w:rPr>
+    </w:lvl>
+    <w:lvl w:ilvl="1" w:tplc="04090019" w:tentative="1">
+      <w:start w:val="1"/>
+      <w:numFmt w:val="lowerLetter"/>
+      <w:lvlText w:val="%2."/>
+      <w:lvlJc w:val="left"/>
+      <w:pPr>
+        <w:ind w:left="1440" w:hanging="360"/>
+      </w:pPr>
+    </w:lvl>
+    <w:lvl w:ilvl="2" w:tplc="0409001B" w:tentative="1">
+      <w:start w:val="1"/>
+      <w:numFmt w:val="lowerRoman"/>
+      <w:lvlText w:val="%3."/>
+      <w:lvlJc w:val="right"/>
+      <w:pPr>
+        <w:ind w:left="2160" w:hanging="180"/>
+      </w:pPr>
+    </w:lvl>
+    <w:lvl w:ilvl="3" w:tplc="0409000F" w:tentative="1">
+      <w:start w:val="1"/>
+      <w:numFmt w:val="decimal"/>
+      <w:lvlText w:val="%4."/>
+      <w:lvlJc w:val="left"/>
+      <w:pPr>
+        <w:ind w:left="2880" w:hanging="360"/>
+      </w:pPr>
+    </w:lvl>
+    <w:lvl w:ilvl="4" w:tplc="04090019" w:tentative="1">
+      <w:start w:val="1"/>
+      <w:numFmt w:val="lowerLetter"/>
+      <w:lvlText w:val="%5."/>
+      <w:lvlJc w:val="left"/>
+      <w:pPr>
+        <w:ind w:left="3600" w:hanging="360"/>
+      </w:pPr>
+    </w:lvl>
+    <w:lvl w:ilvl="5" w:tplc="0409001B" w:tentative="1">
+      <w:start w:val="1"/>
+      <w:numFmt w:val="lowerRoman"/>
+      <w:lvlText w:val="%6."/>
+      <w:lvlJc w:val="right"/>
+      <w:pPr>
+        <w:ind w:left="4320" w:hanging="180"/>
+      </w:pPr>
+    </w:lvl>
+    <w:lvl w:ilvl="6" w:tplc="0409000F" w:tentative="1">
+      <w:start w:val="1"/>
+      <w:numFmt w:val="decimal"/>
+      <w:lvlText w:val="%7."/>
+      <w:lvlJc w:val="left"/>
+      <w:pPr>
+        <w:ind w:left="5040" w:hanging="360"/>
+      </w:pPr>
+    </w:lvl>
+    <w:lvl w:ilvl="7" w:tplc="04090019" w:tentative="1">
+      <w:start w:val="1"/>
+      <w:numFmt w:val="lowerLetter"/>
+      <w:lvlText w:val="%8."/>
+      <w:lvlJc w:val="left"/>
+      <w:pPr>
+        <w:ind w:left="5760" w:hanging="360"/>
+      </w:pPr>
+    </w:lvl>
+    <w:lvl w:ilvl="8" w:tplc="0409001B" w:tentative="1">
+      <w:start w:val="1"/>
+      <w:numFmt w:val="lowerRoman"/>
+      <w:lvlText w:val="%9."/>
+      <w:lvlJc w:val="right"/>
+      <w:pPr>
+        <w:ind w:left="6480" w:hanging="180"/>
+      </w:pPr>
+    </w:lvl>
+  </w:abstractNum>
+  <w:abstractNum w:abstractNumId="3">
     <w:nsid w:val="15730E80"/>
     <w:multiLevelType w:val="hybridMultilevel"/>
     <w:tmpl w:val="6E506EE2"/>
@@ -4624,7 +5932,185 @@
       </w:rPr>
     </w:lvl>
   </w:abstractNum>
-  <w:abstractNum w:abstractNumId="3">
+  <w:abstractNum w:abstractNumId="4">
+    <w:nsid w:val="16B6699F"/>
+    <w:multiLevelType w:val="hybridMultilevel"/>
+    <w:tmpl w:val="AAD66922"/>
+    <w:lvl w:ilvl="0" w:tplc="0409000F">
+      <w:start w:val="1"/>
+      <w:numFmt w:val="decimal"/>
+      <w:lvlText w:val="%1."/>
+      <w:lvlJc w:val="left"/>
+      <w:pPr>
+        <w:ind w:left="720" w:hanging="360"/>
+      </w:pPr>
+      <w:rPr>
+        <w:rFonts w:hint="default"/>
+      </w:rPr>
+    </w:lvl>
+    <w:lvl w:ilvl="1" w:tplc="04090019" w:tentative="1">
+      <w:start w:val="1"/>
+      <w:numFmt w:val="lowerLetter"/>
+      <w:lvlText w:val="%2."/>
+      <w:lvlJc w:val="left"/>
+      <w:pPr>
+        <w:ind w:left="1440" w:hanging="360"/>
+      </w:pPr>
+    </w:lvl>
+    <w:lvl w:ilvl="2" w:tplc="0409001B" w:tentative="1">
+      <w:start w:val="1"/>
+      <w:numFmt w:val="lowerRoman"/>
+      <w:lvlText w:val="%3."/>
+      <w:lvlJc w:val="right"/>
+      <w:pPr>
+        <w:ind w:left="2160" w:hanging="180"/>
+      </w:pPr>
+    </w:lvl>
+    <w:lvl w:ilvl="3" w:tplc="0409000F" w:tentative="1">
+      <w:start w:val="1"/>
+      <w:numFmt w:val="decimal"/>
+      <w:lvlText w:val="%4."/>
+      <w:lvlJc w:val="left"/>
+      <w:pPr>
+        <w:ind w:left="2880" w:hanging="360"/>
+      </w:pPr>
+    </w:lvl>
+    <w:lvl w:ilvl="4" w:tplc="04090019" w:tentative="1">
+      <w:start w:val="1"/>
+      <w:numFmt w:val="lowerLetter"/>
+      <w:lvlText w:val="%5."/>
+      <w:lvlJc w:val="left"/>
+      <w:pPr>
+        <w:ind w:left="3600" w:hanging="360"/>
+      </w:pPr>
+    </w:lvl>
+    <w:lvl w:ilvl="5" w:tplc="0409001B" w:tentative="1">
+      <w:start w:val="1"/>
+      <w:numFmt w:val="lowerRoman"/>
+      <w:lvlText w:val="%6."/>
+      <w:lvlJc w:val="right"/>
+      <w:pPr>
+        <w:ind w:left="4320" w:hanging="180"/>
+      </w:pPr>
+    </w:lvl>
+    <w:lvl w:ilvl="6" w:tplc="0409000F" w:tentative="1">
+      <w:start w:val="1"/>
+      <w:numFmt w:val="decimal"/>
+      <w:lvlText w:val="%7."/>
+      <w:lvlJc w:val="left"/>
+      <w:pPr>
+        <w:ind w:left="5040" w:hanging="360"/>
+      </w:pPr>
+    </w:lvl>
+    <w:lvl w:ilvl="7" w:tplc="04090019" w:tentative="1">
+      <w:start w:val="1"/>
+      <w:numFmt w:val="lowerLetter"/>
+      <w:lvlText w:val="%8."/>
+      <w:lvlJc w:val="left"/>
+      <w:pPr>
+        <w:ind w:left="5760" w:hanging="360"/>
+      </w:pPr>
+    </w:lvl>
+    <w:lvl w:ilvl="8" w:tplc="0409001B" w:tentative="1">
+      <w:start w:val="1"/>
+      <w:numFmt w:val="lowerRoman"/>
+      <w:lvlText w:val="%9."/>
+      <w:lvlJc w:val="right"/>
+      <w:pPr>
+        <w:ind w:left="6480" w:hanging="180"/>
+      </w:pPr>
+    </w:lvl>
+  </w:abstractNum>
+  <w:abstractNum w:abstractNumId="5">
+    <w:nsid w:val="2F3A135C"/>
+    <w:multiLevelType w:val="hybridMultilevel"/>
+    <w:tmpl w:val="E95E55D8"/>
+    <w:lvl w:ilvl="0" w:tplc="0409000F">
+      <w:start w:val="1"/>
+      <w:numFmt w:val="decimal"/>
+      <w:lvlText w:val="%1."/>
+      <w:lvlJc w:val="left"/>
+      <w:pPr>
+        <w:ind w:left="720" w:hanging="360"/>
+      </w:pPr>
+      <w:rPr>
+        <w:rFonts w:hint="default"/>
+      </w:rPr>
+    </w:lvl>
+    <w:lvl w:ilvl="1" w:tplc="04090019" w:tentative="1">
+      <w:start w:val="1"/>
+      <w:numFmt w:val="lowerLetter"/>
+      <w:lvlText w:val="%2."/>
+      <w:lvlJc w:val="left"/>
+      <w:pPr>
+        <w:ind w:left="1440" w:hanging="360"/>
+      </w:pPr>
+    </w:lvl>
+    <w:lvl w:ilvl="2" w:tplc="0409001B" w:tentative="1">
+      <w:start w:val="1"/>
+      <w:numFmt w:val="lowerRoman"/>
+      <w:lvlText w:val="%3."/>
+      <w:lvlJc w:val="right"/>
+      <w:pPr>
+        <w:ind w:left="2160" w:hanging="180"/>
+      </w:pPr>
+    </w:lvl>
+    <w:lvl w:ilvl="3" w:tplc="0409000F" w:tentative="1">
+      <w:start w:val="1"/>
+      <w:numFmt w:val="decimal"/>
+      <w:lvlText w:val="%4."/>
+      <w:lvlJc w:val="left"/>
+      <w:pPr>
+        <w:ind w:left="2880" w:hanging="360"/>
+      </w:pPr>
+    </w:lvl>
+    <w:lvl w:ilvl="4" w:tplc="04090019" w:tentative="1">
+      <w:start w:val="1"/>
+      <w:numFmt w:val="lowerLetter"/>
+      <w:lvlText w:val="%5."/>
+      <w:lvlJc w:val="left"/>
+      <w:pPr>
+        <w:ind w:left="3600" w:hanging="360"/>
+      </w:pPr>
+    </w:lvl>
+    <w:lvl w:ilvl="5" w:tplc="0409001B" w:tentative="1">
+      <w:start w:val="1"/>
+      <w:numFmt w:val="lowerRoman"/>
+      <w:lvlText w:val="%6."/>
+      <w:lvlJc w:val="right"/>
+      <w:pPr>
+        <w:ind w:left="4320" w:hanging="180"/>
+      </w:pPr>
+    </w:lvl>
+    <w:lvl w:ilvl="6" w:tplc="0409000F" w:tentative="1">
+      <w:start w:val="1"/>
+      <w:numFmt w:val="decimal"/>
+      <w:lvlText w:val="%7."/>
+      <w:lvlJc w:val="left"/>
+      <w:pPr>
+        <w:ind w:left="5040" w:hanging="360"/>
+      </w:pPr>
+    </w:lvl>
+    <w:lvl w:ilvl="7" w:tplc="04090019" w:tentative="1">
+      <w:start w:val="1"/>
+      <w:numFmt w:val="lowerLetter"/>
+      <w:lvlText w:val="%8."/>
+      <w:lvlJc w:val="left"/>
+      <w:pPr>
+        <w:ind w:left="5760" w:hanging="360"/>
+      </w:pPr>
+    </w:lvl>
+    <w:lvl w:ilvl="8" w:tplc="0409001B" w:tentative="1">
+      <w:start w:val="1"/>
+      <w:numFmt w:val="lowerRoman"/>
+      <w:lvlText w:val="%9."/>
+      <w:lvlJc w:val="right"/>
+      <w:pPr>
+        <w:ind w:left="6480" w:hanging="180"/>
+      </w:pPr>
+    </w:lvl>
+  </w:abstractNum>
+  <w:abstractNum w:abstractNumId="6">
     <w:nsid w:val="359F47F0"/>
     <w:multiLevelType w:val="hybridMultilevel"/>
     <w:tmpl w:val="160C47DE"/>
@@ -4737,7 +6223,7 @@
       </w:rPr>
     </w:lvl>
   </w:abstractNum>
-  <w:abstractNum w:abstractNumId="4">
+  <w:abstractNum w:abstractNumId="7">
     <w:nsid w:val="4FAD5B41"/>
     <w:multiLevelType w:val="hybridMultilevel"/>
     <w:tmpl w:val="3C8E6F02"/>
@@ -4850,7 +6336,7 @@
       </w:rPr>
     </w:lvl>
   </w:abstractNum>
-  <w:abstractNum w:abstractNumId="5">
+  <w:abstractNum w:abstractNumId="8">
     <w:nsid w:val="4FDC6D0D"/>
     <w:multiLevelType w:val="hybridMultilevel"/>
     <w:tmpl w:val="B6348A7E"/>
@@ -4963,7 +6449,7 @@
       </w:rPr>
     </w:lvl>
   </w:abstractNum>
-  <w:abstractNum w:abstractNumId="6">
+  <w:abstractNum w:abstractNumId="9">
     <w:nsid w:val="52C21D7D"/>
     <w:multiLevelType w:val="hybridMultilevel"/>
     <w:tmpl w:val="D44853A4"/>
@@ -5076,7 +6562,7 @@
       </w:rPr>
     </w:lvl>
   </w:abstractNum>
-  <w:abstractNum w:abstractNumId="7">
+  <w:abstractNum w:abstractNumId="10">
     <w:nsid w:val="556F4748"/>
     <w:multiLevelType w:val="hybridMultilevel"/>
     <w:tmpl w:val="ADC4C496"/>
@@ -5189,7 +6675,7 @@
       </w:rPr>
     </w:lvl>
   </w:abstractNum>
-  <w:abstractNum w:abstractNumId="8">
+  <w:abstractNum w:abstractNumId="11">
     <w:nsid w:val="588C48C3"/>
     <w:multiLevelType w:val="hybridMultilevel"/>
     <w:tmpl w:val="4F5AB626"/>
@@ -5302,7 +6788,7 @@
       </w:rPr>
     </w:lvl>
   </w:abstractNum>
-  <w:abstractNum w:abstractNumId="9">
+  <w:abstractNum w:abstractNumId="12">
     <w:nsid w:val="5B5647F9"/>
     <w:multiLevelType w:val="hybridMultilevel"/>
     <w:tmpl w:val="E20C75AE"/>
@@ -5415,7 +6901,7 @@
       </w:rPr>
     </w:lvl>
   </w:abstractNum>
-  <w:abstractNum w:abstractNumId="10">
+  <w:abstractNum w:abstractNumId="13">
     <w:nsid w:val="5E7A35B5"/>
     <w:multiLevelType w:val="hybridMultilevel"/>
     <w:tmpl w:val="D0FCDECC"/>
@@ -5528,7 +7014,7 @@
       </w:rPr>
     </w:lvl>
   </w:abstractNum>
-  <w:abstractNum w:abstractNumId="11">
+  <w:abstractNum w:abstractNumId="14">
     <w:nsid w:val="657E6E03"/>
     <w:multiLevelType w:val="hybridMultilevel"/>
     <w:tmpl w:val="8662048E"/>
@@ -5641,7 +7127,7 @@
       </w:rPr>
     </w:lvl>
   </w:abstractNum>
-  <w:abstractNum w:abstractNumId="12">
+  <w:abstractNum w:abstractNumId="15">
     <w:nsid w:val="65F70920"/>
     <w:multiLevelType w:val="hybridMultilevel"/>
     <w:tmpl w:val="022CA4F2"/>
@@ -5730,7 +7216,7 @@
       </w:pPr>
     </w:lvl>
   </w:abstractNum>
-  <w:abstractNum w:abstractNumId="13">
+  <w:abstractNum w:abstractNumId="16">
     <w:nsid w:val="6D4A7B89"/>
     <w:multiLevelType w:val="hybridMultilevel"/>
     <w:tmpl w:val="296A1BFC"/>
@@ -5843,7 +7329,96 @@
       </w:rPr>
     </w:lvl>
   </w:abstractNum>
-  <w:abstractNum w:abstractNumId="14">
+  <w:abstractNum w:abstractNumId="17">
+    <w:nsid w:val="6DBC06DD"/>
+    <w:multiLevelType w:val="hybridMultilevel"/>
+    <w:tmpl w:val="B9C8E432"/>
+    <w:lvl w:ilvl="0" w:tplc="8EE8E00C">
+      <w:start w:val="1"/>
+      <w:numFmt w:val="decimal"/>
+      <w:lvlText w:val="%1."/>
+      <w:lvlJc w:val="left"/>
+      <w:pPr>
+        <w:ind w:left="1080" w:hanging="360"/>
+      </w:pPr>
+      <w:rPr>
+        <w:rFonts w:hint="default"/>
+      </w:rPr>
+    </w:lvl>
+    <w:lvl w:ilvl="1" w:tplc="04090019" w:tentative="1">
+      <w:start w:val="1"/>
+      <w:numFmt w:val="lowerLetter"/>
+      <w:lvlText w:val="%2."/>
+      <w:lvlJc w:val="left"/>
+      <w:pPr>
+        <w:ind w:left="1800" w:hanging="360"/>
+      </w:pPr>
+    </w:lvl>
+    <w:lvl w:ilvl="2" w:tplc="0409001B" w:tentative="1">
+      <w:start w:val="1"/>
+      <w:numFmt w:val="lowerRoman"/>
+      <w:lvlText w:val="%3."/>
+      <w:lvlJc w:val="right"/>
+      <w:pPr>
+        <w:ind w:left="2520" w:hanging="180"/>
+      </w:pPr>
+    </w:lvl>
+    <w:lvl w:ilvl="3" w:tplc="0409000F" w:tentative="1">
+      <w:start w:val="1"/>
+      <w:numFmt w:val="decimal"/>
+      <w:lvlText w:val="%4."/>
+      <w:lvlJc w:val="left"/>
+      <w:pPr>
+        <w:ind w:left="3240" w:hanging="360"/>
+      </w:pPr>
+    </w:lvl>
+    <w:lvl w:ilvl="4" w:tplc="04090019" w:tentative="1">
+      <w:start w:val="1"/>
+      <w:numFmt w:val="lowerLetter"/>
+      <w:lvlText w:val="%5."/>
+      <w:lvlJc w:val="left"/>
+      <w:pPr>
+        <w:ind w:left="3960" w:hanging="360"/>
+      </w:pPr>
+    </w:lvl>
+    <w:lvl w:ilvl="5" w:tplc="0409001B" w:tentative="1">
+      <w:start w:val="1"/>
+      <w:numFmt w:val="lowerRoman"/>
+      <w:lvlText w:val="%6."/>
+      <w:lvlJc w:val="right"/>
+      <w:pPr>
+        <w:ind w:left="4680" w:hanging="180"/>
+      </w:pPr>
+    </w:lvl>
+    <w:lvl w:ilvl="6" w:tplc="0409000F" w:tentative="1">
+      <w:start w:val="1"/>
+      <w:numFmt w:val="decimal"/>
+      <w:lvlText w:val="%7."/>
+      <w:lvlJc w:val="left"/>
+      <w:pPr>
+        <w:ind w:left="5400" w:hanging="360"/>
+      </w:pPr>
+    </w:lvl>
+    <w:lvl w:ilvl="7" w:tplc="04090019" w:tentative="1">
+      <w:start w:val="1"/>
+      <w:numFmt w:val="lowerLetter"/>
+      <w:lvlText w:val="%8."/>
+      <w:lvlJc w:val="left"/>
+      <w:pPr>
+        <w:ind w:left="6120" w:hanging="360"/>
+      </w:pPr>
+    </w:lvl>
+    <w:lvl w:ilvl="8" w:tplc="0409001B" w:tentative="1">
+      <w:start w:val="1"/>
+      <w:numFmt w:val="lowerRoman"/>
+      <w:lvlText w:val="%9."/>
+      <w:lvlJc w:val="right"/>
+      <w:pPr>
+        <w:ind w:left="6840" w:hanging="180"/>
+      </w:pPr>
+    </w:lvl>
+  </w:abstractNum>
+  <w:abstractNum w:abstractNumId="18">
     <w:nsid w:val="72090151"/>
     <w:multiLevelType w:val="hybridMultilevel"/>
     <w:tmpl w:val="55425FA4"/>
@@ -5956,7 +7531,7 @@
       </w:rPr>
     </w:lvl>
   </w:abstractNum>
-  <w:abstractNum w:abstractNumId="15">
+  <w:abstractNum w:abstractNumId="19">
     <w:nsid w:val="79E524A5"/>
     <w:multiLevelType w:val="hybridMultilevel"/>
     <w:tmpl w:val="4CA833AE"/>
@@ -6045,7 +7620,7 @@
       </w:pPr>
     </w:lvl>
   </w:abstractNum>
-  <w:abstractNum w:abstractNumId="16">
+  <w:abstractNum w:abstractNumId="20">
     <w:nsid w:val="7B065CA9"/>
     <w:multiLevelType w:val="hybridMultilevel"/>
     <w:tmpl w:val="DC681980"/>
@@ -6138,52 +7713,64 @@
     <w:abstractNumId w:val="0"/>
   </w:num>
   <w:num w:numId="2">
-    <w:abstractNumId w:val="5"/>
+    <w:abstractNumId w:val="8"/>
   </w:num>
   <w:num w:numId="3">
-    <w:abstractNumId w:val="11"/>
+    <w:abstractNumId w:val="14"/>
   </w:num>
   <w:num w:numId="4">
+    <w:abstractNumId w:val="6"/>
+  </w:num>
+  <w:num w:numId="5">
     <w:abstractNumId w:val="3"/>
   </w:num>
-  <w:num w:numId="5">
-    <w:abstractNumId w:val="2"/>
-  </w:num>
   <w:num w:numId="6">
-    <w:abstractNumId w:val="13"/>
+    <w:abstractNumId w:val="16"/>
   </w:num>
   <w:num w:numId="7">
     <w:abstractNumId w:val="1"/>
   </w:num>
   <w:num w:numId="8">
+    <w:abstractNumId w:val="12"/>
+  </w:num>
+  <w:num w:numId="9">
+    <w:abstractNumId w:val="7"/>
+  </w:num>
+  <w:num w:numId="10">
+    <w:abstractNumId w:val="13"/>
+  </w:num>
+  <w:num w:numId="11">
+    <w:abstractNumId w:val="18"/>
+  </w:num>
+  <w:num w:numId="12">
     <w:abstractNumId w:val="9"/>
   </w:num>
-  <w:num w:numId="9">
+  <w:num w:numId="13">
+    <w:abstractNumId w:val="10"/>
+  </w:num>
+  <w:num w:numId="14">
+    <w:abstractNumId w:val="11"/>
+  </w:num>
+  <w:num w:numId="15">
+    <w:abstractNumId w:val="15"/>
+  </w:num>
+  <w:num w:numId="16">
+    <w:abstractNumId w:val="20"/>
+  </w:num>
+  <w:num w:numId="17">
+    <w:abstractNumId w:val="19"/>
+  </w:num>
+  <w:num w:numId="18">
     <w:abstractNumId w:val="4"/>
   </w:num>
-  <w:num w:numId="10">
-    <w:abstractNumId w:val="10"/>
+  <w:num w:numId="19">
+    <w:abstractNumId w:val="2"/>
   </w:num>
-  <w:num w:numId="11">
-    <w:abstractNumId w:val="14"/>
+  <w:num w:numId="20">
+    <w:abstractNumId w:val="17"/>
   </w:num>
-  <w:num w:numId="12">
-    <w:abstractNumId w:val="6"/>
-  </w:num>
-  <w:num w:numId="13">
-    <w:abstractNumId w:val="7"/>
-  </w:num>
-  <w:num w:numId="14">
-    <w:abstractNumId w:val="8"/>
-  </w:num>
-  <w:num w:numId="15">
-    <w:abstractNumId w:val="12"/>
-  </w:num>
-  <w:num w:numId="16">
-    <w:abstractNumId w:val="16"/>
-  </w:num>
-  <w:num w:numId="17">
-    <w:abstractNumId w:val="15"/>
+  <w:num w:numId="21">
+    <w:abstractNumId w:val="5"/>
   </w:num>
 </w:numbering>
 </file>
@@ -6889,7 +8476,7 @@
 </file>
 
 <file path=customXml/itemProps1.xml><?xml version="1.0" encoding="utf-8"?>
-<ds:datastoreItem xmlns:ds="http://schemas.openxmlformats.org/officeDocument/2006/customXml" ds:itemID="{CADD2C68-D615-43C0-88A5-2990C8A34F7C}">
+<ds:datastoreItem xmlns:ds="http://schemas.openxmlformats.org/officeDocument/2006/customXml" ds:itemID="{E96637A8-5603-4D60-9D4D-9E66F02AA176}">
   <ds:schemaRefs>
     <ds:schemaRef ds:uri="http://schemas.openxmlformats.org/officeDocument/2006/bibliography"/>
   </ds:schemaRefs>

</xml_diff>

<commit_message>
screens to work on
</commit_message>
<xml_diff>
--- a/מסמך אפיון/מסמך אפיון.docx
+++ b/מסמך אפיון/מסמך אפיון.docx
@@ -1353,29 +1353,78 @@
           <w:szCs w:val="32"/>
           <w:rtl/>
         </w:rPr>
-        <w:t>משתמשים במערכת יכולים לדרג לחיוב שאלות שהם חשבו שיעזרו למשתמשים נוספים (או עזר להם עצמם) או לדרג לשלילה שאלות שאינן רלוונטיות או שמכילות תוכן שגוי או לא הולם.</w:t>
-      </w:r>
-    </w:p>
-    <w:p>
-      <w:pPr>
-        <w:tabs>
-          <w:tab w:val="left" w:pos="1394"/>
-        </w:tabs>
-        <w:bidi/>
-        <w:rPr>
-          <w:sz w:val="32"/>
-          <w:szCs w:val="32"/>
-          <w:rtl/>
-        </w:rPr>
-      </w:pPr>
-      <w:r>
-        <w:rPr>
-          <w:rFonts w:hint="cs"/>
-          <w:sz w:val="32"/>
-          <w:szCs w:val="32"/>
-          <w:rtl/>
-        </w:rPr>
-        <w:t>כמו כן המשתמשים יכולים לדרג תשובות לחיוב או לשלילה בהתאם למידת התאמתם לשאלה שנשאלה ובהתאם לרמת הפירוט והעזרה שבה התשובה פותרת את השאלה.</w:t>
+        <w:t xml:space="preserve">משתמשים במערכת יכולים לדרג לחיוב </w:t>
+      </w:r>
+      <w:r>
+        <w:rPr>
+          <w:rFonts w:hint="cs"/>
+          <w:sz w:val="32"/>
+          <w:szCs w:val="32"/>
+          <w:u w:val="single"/>
+          <w:rtl/>
+        </w:rPr>
+        <w:t>שאלות</w:t>
+      </w:r>
+      <w:r>
+        <w:rPr>
+          <w:rFonts w:hint="cs"/>
+          <w:sz w:val="32"/>
+          <w:szCs w:val="32"/>
+          <w:rtl/>
+        </w:rPr>
+        <w:t xml:space="preserve"> שהם חשבו שיעזרו למשתמשים נוספים (או עזר להם עצמם) או לדרג לשלילה שאלות שאינן רלוונטיות או שמכילות תוכן שגוי או לא הולם.</w:t>
+      </w:r>
+    </w:p>
+    <w:p>
+      <w:pPr>
+        <w:tabs>
+          <w:tab w:val="left" w:pos="1394"/>
+        </w:tabs>
+        <w:bidi/>
+        <w:rPr>
+          <w:sz w:val="32"/>
+          <w:szCs w:val="32"/>
+          <w:rtl/>
+        </w:rPr>
+      </w:pPr>
+      <w:r>
+        <w:rPr>
+          <w:rFonts w:hint="cs"/>
+          <w:sz w:val="32"/>
+          <w:szCs w:val="32"/>
+          <w:rtl/>
+        </w:rPr>
+        <w:t xml:space="preserve">כמו כן המשתמשים יכולים לדרג </w:t>
+      </w:r>
+      <w:r>
+        <w:rPr>
+          <w:rFonts w:hint="cs"/>
+          <w:sz w:val="32"/>
+          <w:szCs w:val="32"/>
+          <w:u w:val="single"/>
+          <w:rtl/>
+        </w:rPr>
+        <w:t>תשובות</w:t>
+      </w:r>
+      <w:r>
+        <w:rPr>
+          <w:rFonts w:hint="cs"/>
+          <w:sz w:val="32"/>
+          <w:szCs w:val="32"/>
+          <w:rtl/>
+        </w:rPr>
+        <w:t xml:space="preserve"> לחיוב או לשלילה בהתאם למידת התאמתם לשאלה שנשאלה ובהתאם לרמת הפירוט והעזרה</w:t>
+      </w:r>
+      <w:bookmarkStart w:id="0" w:name="_GoBack"/>
+      <w:bookmarkEnd w:id="0"/>
+      <w:r>
+        <w:rPr>
+          <w:rFonts w:hint="cs"/>
+          <w:sz w:val="32"/>
+          <w:szCs w:val="32"/>
+          <w:rtl/>
+        </w:rPr>
+        <w:t xml:space="preserve"> שבה התשובה פותרת את השאלה.</w:t>
       </w:r>
     </w:p>
     <w:p>
@@ -5197,7 +5246,6 @@
         <w:bidi/>
         <w:spacing w:line="360" w:lineRule="auto"/>
         <w:rPr>
-          <w:rFonts w:hint="cs"/>
           <w:sz w:val="36"/>
           <w:szCs w:val="36"/>
           <w:rtl/>
@@ -5362,7 +5410,6 @@
         <w:bidi/>
         <w:spacing w:line="360" w:lineRule="auto"/>
         <w:rPr>
-          <w:rFonts w:hint="cs"/>
           <w:noProof/>
           <w:sz w:val="36"/>
           <w:szCs w:val="36"/>
@@ -5453,7 +5500,6 @@
         <w:bidi/>
         <w:spacing w:line="360" w:lineRule="auto"/>
         <w:rPr>
-          <w:rFonts w:hint="cs"/>
           <w:noProof/>
           <w:sz w:val="36"/>
           <w:szCs w:val="36"/>
@@ -5483,14 +5529,11 @@
         <w:bidi/>
         <w:spacing w:line="360" w:lineRule="auto"/>
         <w:rPr>
-          <w:rFonts w:hint="cs"/>
           <w:sz w:val="36"/>
           <w:szCs w:val="36"/>
           <w:rtl/>
         </w:rPr>
       </w:pPr>
-      <w:bookmarkStart w:id="0" w:name="_GoBack"/>
-      <w:bookmarkEnd w:id="0"/>
     </w:p>
     <w:sectPr>
       <w:pgSz w:w="12240" w:h="15840"/>
@@ -8476,7 +8519,7 @@
 </file>
 
 <file path=customXml/itemProps1.xml><?xml version="1.0" encoding="utf-8"?>
-<ds:datastoreItem xmlns:ds="http://schemas.openxmlformats.org/officeDocument/2006/customXml" ds:itemID="{E96637A8-5603-4D60-9D4D-9E66F02AA176}">
+<ds:datastoreItem xmlns:ds="http://schemas.openxmlformats.org/officeDocument/2006/customXml" ds:itemID="{E5BE453F-AE5C-4900-B00A-323A0E21079F}">
   <ds:schemaRefs>
     <ds:schemaRef ds:uri="http://schemas.openxmlformats.org/officeDocument/2006/bibliography"/>
   </ds:schemaRefs>

</xml_diff>

<commit_message>
new requirements for notifications
</commit_message>
<xml_diff>
--- a/מסמך אפיון/מסמך אפיון.docx
+++ b/מסמך אפיון/מסמך אפיון.docx
@@ -2,30 +2,6 @@
 <file path=word/document.xml><?xml version="1.0" encoding="utf-8"?>
 <w:document xmlns:wpc="http://schemas.microsoft.com/office/word/2010/wordprocessingCanvas" xmlns:mc="http://schemas.openxmlformats.org/markup-compatibility/2006" xmlns:o="urn:schemas-microsoft-com:office:office" xmlns:r="http://schemas.openxmlformats.org/officeDocument/2006/relationships" xmlns:m="http://schemas.openxmlformats.org/officeDocument/2006/math" xmlns:v="urn:schemas-microsoft-com:vml" xmlns:wp14="http://schemas.microsoft.com/office/word/2010/wordprocessingDrawing" xmlns:wp="http://schemas.openxmlformats.org/drawingml/2006/wordprocessingDrawing" xmlns:w10="urn:schemas-microsoft-com:office:word" xmlns:w="http://schemas.openxmlformats.org/wordprocessingml/2006/main" xmlns:w14="http://schemas.microsoft.com/office/word/2010/wordml" xmlns:w15="http://schemas.microsoft.com/office/word/2012/wordml" xmlns:wpg="http://schemas.microsoft.com/office/word/2010/wordprocessingGroup" xmlns:wpi="http://schemas.microsoft.com/office/word/2010/wordprocessingInk" xmlns:wne="http://schemas.microsoft.com/office/word/2006/wordml" xmlns:wps="http://schemas.microsoft.com/office/word/2010/wordprocessingShape" mc:Ignorable="w14 w15 wp14">
   <w:body>
-    <w:p>
-      <w:pPr>
-        <w:rPr>
-          <w14:textOutline w14:w="0" w14:cap="flat" w14:cmpd="sng" w14:algn="ctr">
-            <w14:noFill/>
-            <w14:prstDash w14:val="solid"/>
-            <w14:round/>
-          </w14:textOutline>
-          <w14:textFill>
-            <w14:gradFill>
-              <w14:gsLst>
-                <w14:gs w14:pos="21000">
-                  <w14:srgbClr w14:val="53575C"/>
-                </w14:gs>
-                <w14:gs w14:pos="88000">
-                  <w14:srgbClr w14:val="C5C7CA"/>
-                </w14:gs>
-              </w14:gsLst>
-              <w14:lin w14:ang="5400000" w14:scaled="0"/>
-            </w14:gradFill>
-          </w14:textFill>
-        </w:rPr>
-      </w:pPr>
-    </w:p>
     <w:p>
       <w:pPr>
         <w:tabs>
@@ -618,6 +594,8 @@
         <w:lastRenderedPageBreak/>
         <w:t>תוכן עניינים</w:t>
       </w:r>
+      <w:bookmarkStart w:id="0" w:name="_GoBack"/>
+      <w:bookmarkEnd w:id="0"/>
     </w:p>
     <w:p>
       <w:pPr>
@@ -678,39 +656,7 @@
             <w14:round/>
           </w14:textOutline>
         </w:rPr>
-        <w:t xml:space="preserve">לנתח דרישות שונות כולל כאלה שלא נכתבו במפורש (לייצג את צד הלקוח המציב דרישות ותיאור המערכת והן את הצד המנתח שלומד את דרישות הלקוח ומוסיף דרישות נוספות שמתבקשות בלי שהלקוח </w:t>
-      </w:r>
-      <w:proofErr w:type="spellStart"/>
-      <w:r>
-        <w:rPr>
-          <w:rFonts w:hint="cs"/>
-          <w:color w:val="000000" w:themeColor="text1"/>
-          <w:sz w:val="40"/>
-          <w:szCs w:val="40"/>
-          <w:rtl/>
-          <w14:textOutline w14:w="0" w14:cap="flat" w14:cmpd="sng" w14:algn="ctr">
-            <w14:noFill/>
-            <w14:prstDash w14:val="solid"/>
-            <w14:round/>
-          </w14:textOutline>
-        </w:rPr>
-        <w:t>ציינן</w:t>
-      </w:r>
-      <w:proofErr w:type="spellEnd"/>
-      <w:r>
-        <w:rPr>
-          <w:rFonts w:hint="cs"/>
-          <w:color w:val="000000" w:themeColor="text1"/>
-          <w:sz w:val="40"/>
-          <w:szCs w:val="40"/>
-          <w:rtl/>
-          <w14:textOutline w14:w="0" w14:cap="flat" w14:cmpd="sng" w14:algn="ctr">
-            <w14:noFill/>
-            <w14:prstDash w14:val="solid"/>
-            <w14:round/>
-          </w14:textOutline>
-        </w:rPr>
-        <w:t xml:space="preserve"> במפורש)</w:t>
+        <w:t>לנתח דרישות שונות כולל כאלה שלא נכתבו במפורש (לייצג את צד הלקוח המציב דרישות ותיאור המערכת והן את הצד המנתח שלומד את דרישות הלקוח ומוסיף דרישות נוספות שמתבקשות בלי שהלקוח ציינן במפורש)</w:t>
       </w:r>
     </w:p>
     <w:p>
@@ -1201,14 +1147,16 @@
           <w:szCs w:val="32"/>
           <w:rtl/>
         </w:rPr>
-        <w:t xml:space="preserve">מתן תשובות בנושא </w:t>
-      </w:r>
-      <w:r>
-        <w:rPr>
-          <w:sz w:val="32"/>
-          <w:szCs w:val="32"/>
-        </w:rPr>
-        <w:t>C#</w:t>
+        <w:t xml:space="preserve">מתן תשובות </w:t>
+      </w:r>
+      <w:r>
+        <w:rPr>
+          <w:rFonts w:hint="cs"/>
+          <w:sz w:val="32"/>
+          <w:szCs w:val="32"/>
+          <w:rtl/>
+        </w:rPr>
+        <w:t>עבור קורס באוניברסיטה הפתוחה</w:t>
       </w:r>
       <w:r>
         <w:rPr>
@@ -1239,23 +1187,16 @@
           <w:szCs w:val="32"/>
           <w:rtl/>
         </w:rPr>
-        <w:t>המערכת מיועדת לסטודנטים שלוקחים את הקורס "סדנה בתכנות מונחה עצמים" באוניברסיטה הפתוחה ובה הם יכולים לשאול שאלות בנושאים שונים בנוגע ל</w:t>
-      </w:r>
-      <w:r>
-        <w:rPr>
-          <w:sz w:val="32"/>
-          <w:szCs w:val="32"/>
-        </w:rPr>
-        <w:t>C#</w:t>
-      </w:r>
-      <w:r>
-        <w:rPr>
-          <w:rFonts w:hint="cs"/>
-          <w:sz w:val="32"/>
-          <w:szCs w:val="32"/>
-          <w:rtl/>
-        </w:rPr>
-        <w:t xml:space="preserve"> לפרויקט הגמר שלהם, ולהרצאות שהם מכינים כחלק מהסדנה.</w:t>
+        <w:t>המערכת מיועדת לסטודנטים שלוקחים את קורס באוניברסיטה הפתוחה וב</w:t>
+      </w:r>
+      <w:r>
+        <w:rPr>
+          <w:rFonts w:hint="cs"/>
+          <w:sz w:val="32"/>
+          <w:szCs w:val="32"/>
+          <w:rtl/>
+        </w:rPr>
+        <w:t>ה הם יכולים לשאול שאלות בנושאים שונים.</w:t>
       </w:r>
     </w:p>
     <w:p>
@@ -1413,18 +1354,7 @@
           <w:szCs w:val="32"/>
           <w:rtl/>
         </w:rPr>
-        <w:t xml:space="preserve"> לחיוב או לשלילה בהתאם למידת התאמתם לשאלה שנשאלה ובהתאם לרמת הפירוט והעזרה</w:t>
-      </w:r>
-      <w:bookmarkStart w:id="0" w:name="_GoBack"/>
-      <w:bookmarkEnd w:id="0"/>
-      <w:r>
-        <w:rPr>
-          <w:rFonts w:hint="cs"/>
-          <w:sz w:val="32"/>
-          <w:szCs w:val="32"/>
-          <w:rtl/>
-        </w:rPr>
-        <w:t xml:space="preserve"> שבה התשובה פותרת את השאלה.</w:t>
+        <w:t xml:space="preserve"> לחיוב או לשלילה בהתאם למידת התאמתם לשאלה שנשאלה ובהתאם לרמת הפירוט והעזרה שבה התשובה פותרת את השאלה.</w:t>
       </w:r>
     </w:p>
     <w:p>
@@ -1529,7 +1459,16 @@
           <w:szCs w:val="32"/>
           <w:rtl/>
         </w:rPr>
-        <w:t xml:space="preserve">המערכת תומכת בשני סוגי משתמשים: </w:t>
+        <w:t>המערכת תומכת בשלושה</w:t>
+      </w:r>
+      <w:r>
+        <w:rPr>
+          <w:rFonts w:hint="cs"/>
+          <w:sz w:val="32"/>
+          <w:szCs w:val="32"/>
+          <w:rtl/>
+        </w:rPr>
+        <w:t xml:space="preserve"> סוגי משתמשים: </w:t>
       </w:r>
       <w:r>
         <w:rPr>
@@ -1551,7 +1490,7 @@
           <w:szCs w:val="32"/>
           <w:rtl/>
         </w:rPr>
-        <w:t>, ומנהל מערכת</w:t>
+        <w:t xml:space="preserve">, </w:t>
       </w:r>
       <w:r>
         <w:rPr>
@@ -1562,7 +1501,7 @@
           <w:szCs w:val="32"/>
           <w:rtl/>
         </w:rPr>
-        <w:t xml:space="preserve"> (מרצה\רכז הוראה)</w:t>
+        <w:t>מרצה ורכז הוראה</w:t>
       </w:r>
       <w:r>
         <w:rPr>
@@ -1638,27 +1577,7 @@
           <w:szCs w:val="32"/>
           <w:rtl/>
         </w:rPr>
-        <w:t xml:space="preserve">לחיוב שאלה שלו, אם מדרגים לחיוב תשובה שלו, אם תשובה שהוא הזין מסומנת כ"תשובה נכונה" </w:t>
-      </w:r>
-      <w:proofErr w:type="spellStart"/>
-      <w:r>
-        <w:rPr>
-          <w:rFonts w:hint="cs"/>
-          <w:sz w:val="32"/>
-          <w:szCs w:val="32"/>
-          <w:rtl/>
-        </w:rPr>
-        <w:t>וכו</w:t>
-      </w:r>
-      <w:proofErr w:type="spellEnd"/>
-      <w:r>
-        <w:rPr>
-          <w:rFonts w:hint="cs"/>
-          <w:sz w:val="32"/>
-          <w:szCs w:val="32"/>
-          <w:rtl/>
-        </w:rPr>
-        <w:t xml:space="preserve">..). ככל שמספר הנקודות </w:t>
+        <w:t xml:space="preserve">לחיוב שאלה שלו, אם מדרגים לחיוב תשובה שלו, אם תשובה שהוא הזין מסומנת כ"תשובה נכונה" וכו..). ככל שמספר הנקודות </w:t>
       </w:r>
       <w:r>
         <w:rPr>
@@ -1696,6 +1615,19 @@
         </w:rPr>
         <w:t xml:space="preserve"> מורשה לבצע עוד ועוד פעולות שונות ומתקדמות יותר במערכת.</w:t>
       </w:r>
+    </w:p>
+    <w:p>
+      <w:pPr>
+        <w:tabs>
+          <w:tab w:val="left" w:pos="1394"/>
+        </w:tabs>
+        <w:bidi/>
+        <w:rPr>
+          <w:sz w:val="32"/>
+          <w:szCs w:val="32"/>
+          <w:rtl/>
+        </w:rPr>
+      </w:pPr>
     </w:p>
     <w:p>
       <w:pPr>
@@ -1950,17 +1882,14 @@
     </w:p>
     <w:p>
       <w:pPr>
-        <w:pStyle w:val="ListParagraph"/>
-        <w:tabs>
-          <w:tab w:val="left" w:pos="1394"/>
-        </w:tabs>
-        <w:bidi/>
-        <w:spacing w:line="360" w:lineRule="auto"/>
-        <w:ind w:left="1440"/>
-        <w:rPr>
-          <w:sz w:val="32"/>
-          <w:szCs w:val="32"/>
-          <w:rtl/>
+        <w:tabs>
+          <w:tab w:val="left" w:pos="1394"/>
+        </w:tabs>
+        <w:bidi/>
+        <w:spacing w:line="360" w:lineRule="auto"/>
+        <w:rPr>
+          <w:sz w:val="32"/>
+          <w:szCs w:val="32"/>
         </w:rPr>
       </w:pPr>
     </w:p>
@@ -1988,6 +1917,122 @@
           <w:szCs w:val="32"/>
           <w:rtl/>
         </w:rPr>
+        <w:t>למערכת יהיה מנגנון התראות:</w:t>
+      </w:r>
+    </w:p>
+    <w:p>
+      <w:pPr>
+        <w:pStyle w:val="ListParagraph"/>
+        <w:numPr>
+          <w:ilvl w:val="0"/>
+          <w:numId w:val="22"/>
+        </w:numPr>
+        <w:tabs>
+          <w:tab w:val="left" w:pos="1394"/>
+        </w:tabs>
+        <w:bidi/>
+        <w:spacing w:line="360" w:lineRule="auto"/>
+        <w:rPr>
+          <w:sz w:val="32"/>
+          <w:szCs w:val="32"/>
+        </w:rPr>
+      </w:pPr>
+      <w:r>
+        <w:rPr>
+          <w:rFonts w:hint="cs"/>
+          <w:sz w:val="32"/>
+          <w:szCs w:val="32"/>
+          <w:rtl/>
+        </w:rPr>
+        <w:t>המערכת תודיע למשתמש במידה והוא מחובר שנוספה תשובה לאחת השאלות שהוא הזין, על שינוי בדירוג של השאלה שהוא הזין או אחת התשובות שלה</w:t>
+      </w:r>
+      <w:r>
+        <w:rPr>
+          <w:rFonts w:hint="cs"/>
+          <w:sz w:val="32"/>
+          <w:szCs w:val="32"/>
+          <w:rtl/>
+        </w:rPr>
+        <w:t>, המערכת תתריע</w:t>
+      </w:r>
+      <w:r>
+        <w:rPr>
+          <w:rFonts w:hint="cs"/>
+          <w:sz w:val="32"/>
+          <w:szCs w:val="32"/>
+          <w:rtl/>
+        </w:rPr>
+        <w:t xml:space="preserve"> על סימון אחת התשובות כ"תשובה נכונה" (על ידי רכז\מרצה) בשאלה שהוא הזין.</w:t>
+      </w:r>
+    </w:p>
+    <w:p>
+      <w:pPr>
+        <w:pStyle w:val="ListParagraph"/>
+        <w:numPr>
+          <w:ilvl w:val="0"/>
+          <w:numId w:val="22"/>
+        </w:numPr>
+        <w:tabs>
+          <w:tab w:val="left" w:pos="1394"/>
+        </w:tabs>
+        <w:bidi/>
+        <w:spacing w:line="360" w:lineRule="auto"/>
+        <w:rPr>
+          <w:sz w:val="32"/>
+          <w:szCs w:val="32"/>
+        </w:rPr>
+      </w:pPr>
+      <w:r>
+        <w:rPr>
+          <w:rFonts w:hint="cs"/>
+          <w:sz w:val="32"/>
+          <w:szCs w:val="32"/>
+          <w:rtl/>
+        </w:rPr>
+        <w:t>המערכת תודיע למשתמש כשיתחבר למערכת על ההתראות השונות בנוגע לשאלות שהוא שאל כשהוא לא היה מחובר.</w:t>
+      </w:r>
+    </w:p>
+    <w:p>
+      <w:pPr>
+        <w:pStyle w:val="ListParagraph"/>
+        <w:tabs>
+          <w:tab w:val="left" w:pos="1394"/>
+        </w:tabs>
+        <w:bidi/>
+        <w:spacing w:line="360" w:lineRule="auto"/>
+        <w:ind w:left="1440"/>
+        <w:rPr>
+          <w:sz w:val="32"/>
+          <w:szCs w:val="32"/>
+          <w:rtl/>
+        </w:rPr>
+      </w:pPr>
+    </w:p>
+    <w:p>
+      <w:pPr>
+        <w:pStyle w:val="ListParagraph"/>
+        <w:numPr>
+          <w:ilvl w:val="0"/>
+          <w:numId w:val="5"/>
+        </w:numPr>
+        <w:tabs>
+          <w:tab w:val="left" w:pos="1394"/>
+        </w:tabs>
+        <w:bidi/>
+        <w:spacing w:line="360" w:lineRule="auto"/>
+        <w:rPr>
+          <w:sz w:val="32"/>
+          <w:szCs w:val="32"/>
+        </w:rPr>
+      </w:pPr>
+      <w:r>
+        <w:rPr>
+          <w:rFonts w:hint="cs"/>
+          <w:sz w:val="32"/>
+          <w:szCs w:val="32"/>
+          <w:rtl/>
+        </w:rPr>
+        <w:lastRenderedPageBreak/>
         <w:t xml:space="preserve">המערכת </w:t>
       </w:r>
       <w:r>
@@ -2445,6 +2490,7 @@
           <w:szCs w:val="32"/>
           <w:rtl/>
         </w:rPr>
+        <w:lastRenderedPageBreak/>
         <w:t>המערכת תיתן למרצים ומרכזי ההוראה בקורס אפשרויות מנהל:</w:t>
       </w:r>
     </w:p>
@@ -2621,7 +2667,6 @@
           <w:szCs w:val="32"/>
           <w:rtl/>
         </w:rPr>
-        <w:lastRenderedPageBreak/>
         <w:t>הוספת מרצה</w:t>
       </w:r>
       <w:r>
@@ -2787,111 +2832,6 @@
         </w:tabs>
         <w:bidi/>
         <w:spacing w:line="360" w:lineRule="auto"/>
-        <w:ind w:left="360"/>
-        <w:rPr>
-          <w:sz w:val="32"/>
-          <w:szCs w:val="32"/>
-          <w:rtl/>
-        </w:rPr>
-      </w:pPr>
-    </w:p>
-    <w:p>
-      <w:pPr>
-        <w:tabs>
-          <w:tab w:val="left" w:pos="1394"/>
-        </w:tabs>
-        <w:bidi/>
-        <w:spacing w:line="360" w:lineRule="auto"/>
-        <w:ind w:left="360"/>
-        <w:rPr>
-          <w:sz w:val="32"/>
-          <w:szCs w:val="32"/>
-          <w:rtl/>
-        </w:rPr>
-      </w:pPr>
-    </w:p>
-    <w:p>
-      <w:pPr>
-        <w:tabs>
-          <w:tab w:val="left" w:pos="1394"/>
-        </w:tabs>
-        <w:bidi/>
-        <w:spacing w:line="360" w:lineRule="auto"/>
-        <w:ind w:left="360"/>
-        <w:rPr>
-          <w:sz w:val="32"/>
-          <w:szCs w:val="32"/>
-          <w:rtl/>
-        </w:rPr>
-      </w:pPr>
-    </w:p>
-    <w:p>
-      <w:pPr>
-        <w:tabs>
-          <w:tab w:val="left" w:pos="1394"/>
-        </w:tabs>
-        <w:bidi/>
-        <w:spacing w:line="360" w:lineRule="auto"/>
-        <w:ind w:left="360"/>
-        <w:rPr>
-          <w:sz w:val="32"/>
-          <w:szCs w:val="32"/>
-          <w:rtl/>
-        </w:rPr>
-      </w:pPr>
-    </w:p>
-    <w:p>
-      <w:pPr>
-        <w:tabs>
-          <w:tab w:val="left" w:pos="1394"/>
-        </w:tabs>
-        <w:bidi/>
-        <w:spacing w:line="360" w:lineRule="auto"/>
-        <w:ind w:left="360"/>
-        <w:rPr>
-          <w:sz w:val="32"/>
-          <w:szCs w:val="32"/>
-          <w:rtl/>
-        </w:rPr>
-      </w:pPr>
-    </w:p>
-    <w:p>
-      <w:pPr>
-        <w:tabs>
-          <w:tab w:val="left" w:pos="1394"/>
-        </w:tabs>
-        <w:bidi/>
-        <w:spacing w:line="360" w:lineRule="auto"/>
-        <w:ind w:left="360"/>
-        <w:rPr>
-          <w:sz w:val="32"/>
-          <w:szCs w:val="32"/>
-          <w:rtl/>
-        </w:rPr>
-      </w:pPr>
-    </w:p>
-    <w:p>
-      <w:pPr>
-        <w:tabs>
-          <w:tab w:val="left" w:pos="1394"/>
-        </w:tabs>
-        <w:bidi/>
-        <w:spacing w:line="360" w:lineRule="auto"/>
-        <w:ind w:left="360"/>
-        <w:rPr>
-          <w:sz w:val="32"/>
-          <w:szCs w:val="32"/>
-          <w:rtl/>
-        </w:rPr>
-      </w:pPr>
-    </w:p>
-    <w:p>
-      <w:pPr>
-        <w:tabs>
-          <w:tab w:val="left" w:pos="1394"/>
-        </w:tabs>
-        <w:bidi/>
-        <w:spacing w:line="360" w:lineRule="auto"/>
         <w:rPr>
           <w:sz w:val="32"/>
           <w:szCs w:val="32"/>
@@ -3385,27 +3325,7 @@
           <w:szCs w:val="32"/>
           <w:rtl/>
         </w:rPr>
-        <w:t xml:space="preserve">משתמש בשפה לא נאותה </w:t>
-      </w:r>
-      <w:proofErr w:type="spellStart"/>
-      <w:r>
-        <w:rPr>
-          <w:rFonts w:hint="cs"/>
-          <w:sz w:val="32"/>
-          <w:szCs w:val="32"/>
-          <w:rtl/>
-        </w:rPr>
-        <w:t>וכו</w:t>
-      </w:r>
-      <w:proofErr w:type="spellEnd"/>
-      <w:r>
-        <w:rPr>
-          <w:rFonts w:hint="cs"/>
-          <w:sz w:val="32"/>
-          <w:szCs w:val="32"/>
-          <w:rtl/>
-        </w:rPr>
-        <w:t>...</w:t>
+        <w:t>משתמש בשפה לא נאותה וכו...</w:t>
       </w:r>
     </w:p>
     <w:p>
@@ -3939,7 +3859,7 @@
                     <pic:cNvPicPr/>
                   </pic:nvPicPr>
                   <pic:blipFill>
-                    <a:blip r:embed="rId6">
+                    <a:blip r:embed="rId8">
                       <a:extLst>
                         <a:ext uri="{28A0092B-C50C-407E-A947-70E740481C1C}">
                           <a14:useLocalDpi xmlns:a14="http://schemas.microsoft.com/office/drawing/2010/main" val="0"/>
@@ -4193,7 +4113,7 @@
                     <pic:cNvPicPr/>
                   </pic:nvPicPr>
                   <pic:blipFill>
-                    <a:blip r:embed="rId7">
+                    <a:blip r:embed="rId9">
                       <a:extLst>
                         <a:ext uri="{28A0092B-C50C-407E-A947-70E740481C1C}">
                           <a14:useLocalDpi xmlns:a14="http://schemas.microsoft.com/office/drawing/2010/main" val="0"/>
@@ -4409,7 +4329,7 @@
                     <pic:cNvPicPr/>
                   </pic:nvPicPr>
                   <pic:blipFill>
-                    <a:blip r:embed="rId8">
+                    <a:blip r:embed="rId10">
                       <a:extLst>
                         <a:ext uri="{28A0092B-C50C-407E-A947-70E740481C1C}">
                           <a14:useLocalDpi xmlns:a14="http://schemas.microsoft.com/office/drawing/2010/main" val="0"/>
@@ -4785,7 +4705,7 @@
                     <pic:cNvPicPr/>
                   </pic:nvPicPr>
                   <pic:blipFill>
-                    <a:blip r:embed="rId9">
+                    <a:blip r:embed="rId11">
                       <a:extLst>
                         <a:ext uri="{28A0092B-C50C-407E-A947-70E740481C1C}">
                           <a14:useLocalDpi xmlns:a14="http://schemas.microsoft.com/office/drawing/2010/main" val="0"/>
@@ -5009,7 +4929,7 @@
                     <pic:cNvPicPr/>
                   </pic:nvPicPr>
                   <pic:blipFill>
-                    <a:blip r:embed="rId10">
+                    <a:blip r:embed="rId12">
                       <a:extLst>
                         <a:ext uri="{28A0092B-C50C-407E-A947-70E740481C1C}">
                           <a14:useLocalDpi xmlns:a14="http://schemas.microsoft.com/office/drawing/2010/main" val="0"/>
@@ -5199,7 +5119,7 @@
                     <pic:cNvPicPr/>
                   </pic:nvPicPr>
                   <pic:blipFill>
-                    <a:blip r:embed="rId11">
+                    <a:blip r:embed="rId13">
                       <a:extLst>
                         <a:ext uri="{28A0092B-C50C-407E-A947-70E740481C1C}">
                           <a14:useLocalDpi xmlns:a14="http://schemas.microsoft.com/office/drawing/2010/main" val="0"/>
@@ -5282,7 +5202,7 @@
                     <pic:cNvPicPr/>
                   </pic:nvPicPr>
                   <pic:blipFill>
-                    <a:blip r:embed="rId12">
+                    <a:blip r:embed="rId14">
                       <a:extLst>
                         <a:ext uri="{28A0092B-C50C-407E-A947-70E740481C1C}">
                           <a14:useLocalDpi xmlns:a14="http://schemas.microsoft.com/office/drawing/2010/main" val="0"/>
@@ -5360,10 +5280,10 @@
           <w:rtl/>
         </w:rPr>
         <w:drawing>
-          <wp:inline distT="0" distB="0" distL="0" distR="0" wp14:anchorId="2E20A834" wp14:editId="390663BB">
-            <wp:extent cx="3848100" cy="7439025"/>
-            <wp:effectExtent l="0" t="0" r="0" b="9525"/>
-            <wp:docPr id="10" name="Picture 10"/>
+          <wp:inline distT="0" distB="0" distL="0" distR="0" wp14:anchorId="65DA98EE" wp14:editId="5E2E2BA7">
+            <wp:extent cx="4638675" cy="7439025"/>
+            <wp:effectExtent l="0" t="0" r="9525" b="9525"/>
+            <wp:docPr id="9" name="Picture 9"/>
             <wp:cNvGraphicFramePr>
               <a:graphicFrameLocks xmlns:a="http://schemas.openxmlformats.org/drawingml/2006/main" noChangeAspect="1"/>
             </wp:cNvGraphicFramePr>
@@ -5371,11 +5291,11 @@
               <a:graphicData uri="http://schemas.openxmlformats.org/drawingml/2006/picture">
                 <pic:pic xmlns:pic="http://schemas.openxmlformats.org/drawingml/2006/picture">
                   <pic:nvPicPr>
-                    <pic:cNvPr id="10" name="כתיבה למערכת.jpg"/>
+                    <pic:cNvPr id="9" name="כתיבה למערכת.jpg"/>
                     <pic:cNvPicPr/>
                   </pic:nvPicPr>
                   <pic:blipFill>
-                    <a:blip r:embed="rId13">
+                    <a:blip r:embed="rId15">
                       <a:extLst>
                         <a:ext uri="{28A0092B-C50C-407E-A947-70E740481C1C}">
                           <a14:useLocalDpi xmlns:a14="http://schemas.microsoft.com/office/drawing/2010/main" val="0"/>
@@ -5389,7 +5309,7 @@
                   <pic:spPr>
                     <a:xfrm>
                       <a:off x="0" y="0"/>
-                      <a:ext cx="3848100" cy="7439025"/>
+                      <a:ext cx="4638675" cy="7439025"/>
                     </a:xfrm>
                     <a:prstGeom prst="rect">
                       <a:avLst/>
@@ -5418,7 +5338,6 @@
       </w:pPr>
       <w:r>
         <w:rPr>
-          <w:rFonts w:hint="cs"/>
           <w:noProof/>
           <w:sz w:val="36"/>
           <w:szCs w:val="36"/>
@@ -5426,18 +5345,18 @@
         </w:rPr>
         <w:lastRenderedPageBreak/>
         <w:drawing>
-          <wp:anchor distT="0" distB="0" distL="114300" distR="114300" simplePos="0" relativeHeight="251661312" behindDoc="0" locked="0" layoutInCell="1" allowOverlap="1" wp14:anchorId="3B0A7998" wp14:editId="4E1DC31E">
+          <wp:anchor distT="0" distB="0" distL="114300" distR="114300" simplePos="0" relativeHeight="251661312" behindDoc="0" locked="0" layoutInCell="1" allowOverlap="1" wp14:anchorId="24CA0BF0" wp14:editId="48E9478E">
             <wp:simplePos x="0" y="0"/>
             <wp:positionH relativeFrom="margin">
-              <wp:align>center</wp:align>
+              <wp:posOffset>-380391</wp:posOffset>
             </wp:positionH>
             <wp:positionV relativeFrom="paragraph">
-              <wp:posOffset>571500</wp:posOffset>
+              <wp:posOffset>599414</wp:posOffset>
             </wp:positionV>
-            <wp:extent cx="6916420" cy="4686300"/>
-            <wp:effectExtent l="0" t="0" r="0" b="0"/>
+            <wp:extent cx="6854190" cy="4674235"/>
+            <wp:effectExtent l="0" t="0" r="3810" b="0"/>
             <wp:wrapTopAndBottom/>
-            <wp:docPr id="11" name="Picture 11"/>
+            <wp:docPr id="6" name="Picture 6"/>
             <wp:cNvGraphicFramePr>
               <a:graphicFrameLocks xmlns:a="http://schemas.openxmlformats.org/drawingml/2006/main" noChangeAspect="1"/>
             </wp:cNvGraphicFramePr>
@@ -5445,11 +5364,11 @@
               <a:graphicData uri="http://schemas.openxmlformats.org/drawingml/2006/picture">
                 <pic:pic xmlns:pic="http://schemas.openxmlformats.org/drawingml/2006/picture">
                   <pic:nvPicPr>
-                    <pic:cNvPr id="11" name="דירוג.jpg"/>
+                    <pic:cNvPr id="6" name="דירוג.jpg"/>
                     <pic:cNvPicPr/>
                   </pic:nvPicPr>
                   <pic:blipFill>
-                    <a:blip r:embed="rId14">
+                    <a:blip r:embed="rId16">
                       <a:extLst>
                         <a:ext uri="{28A0092B-C50C-407E-A947-70E740481C1C}">
                           <a14:useLocalDpi xmlns:a14="http://schemas.microsoft.com/office/drawing/2010/main" val="0"/>
@@ -5463,7 +5382,7 @@
                   <pic:spPr>
                     <a:xfrm>
                       <a:off x="0" y="0"/>
-                      <a:ext cx="6916420" cy="4686300"/>
+                      <a:ext cx="6854190" cy="4674235"/>
                     </a:xfrm>
                     <a:prstGeom prst="rect">
                       <a:avLst/>
@@ -5515,6 +5434,21 @@
         <w:bidi/>
         <w:spacing w:line="360" w:lineRule="auto"/>
         <w:rPr>
+          <w:noProof/>
+          <w:sz w:val="36"/>
+          <w:szCs w:val="36"/>
+          <w:rtl/>
+        </w:rPr>
+      </w:pPr>
+    </w:p>
+    <w:p>
+      <w:pPr>
+        <w:tabs>
+          <w:tab w:val="left" w:pos="1394"/>
+        </w:tabs>
+        <w:bidi/>
+        <w:spacing w:line="360" w:lineRule="auto"/>
+        <w:rPr>
           <w:sz w:val="36"/>
           <w:szCs w:val="36"/>
           <w:rtl/>
@@ -5545,6 +5479,56 @@
 </w:document>
 </file>
 
+<file path=word/endnotes.xml><?xml version="1.0" encoding="utf-8"?>
+<w:endnotes xmlns:wpc="http://schemas.microsoft.com/office/word/2010/wordprocessingCanvas" xmlns:mc="http://schemas.openxmlformats.org/markup-compatibility/2006" xmlns:o="urn:schemas-microsoft-com:office:office" xmlns:r="http://schemas.openxmlformats.org/officeDocument/2006/relationships" xmlns:m="http://schemas.openxmlformats.org/officeDocument/2006/math" xmlns:v="urn:schemas-microsoft-com:vml" xmlns:wp14="http://schemas.microsoft.com/office/word/2010/wordprocessingDrawing" xmlns:wp="http://schemas.openxmlformats.org/drawingml/2006/wordprocessingDrawing" xmlns:w10="urn:schemas-microsoft-com:office:word" xmlns:w="http://schemas.openxmlformats.org/wordprocessingml/2006/main" xmlns:w14="http://schemas.microsoft.com/office/word/2010/wordml" xmlns:w15="http://schemas.microsoft.com/office/word/2012/wordml" xmlns:wpg="http://schemas.microsoft.com/office/word/2010/wordprocessingGroup" xmlns:wpi="http://schemas.microsoft.com/office/word/2010/wordprocessingInk" xmlns:wne="http://schemas.microsoft.com/office/word/2006/wordml" xmlns:wps="http://schemas.microsoft.com/office/word/2010/wordprocessingShape" mc:Ignorable="w14 w15 wp14">
+  <w:endnote w:type="separator" w:id="-1">
+    <w:p>
+      <w:pPr>
+        <w:spacing w:after="0" w:line="240" w:lineRule="auto"/>
+      </w:pPr>
+      <w:r>
+        <w:separator/>
+      </w:r>
+    </w:p>
+  </w:endnote>
+  <w:endnote w:type="continuationSeparator" w:id="0">
+    <w:p>
+      <w:pPr>
+        <w:spacing w:after="0" w:line="240" w:lineRule="auto"/>
+      </w:pPr>
+      <w:r>
+        <w:continuationSeparator/>
+      </w:r>
+    </w:p>
+  </w:endnote>
+</w:endnotes>
+</file>
+
+<file path=word/footnotes.xml><?xml version="1.0" encoding="utf-8"?>
+<w:footnotes xmlns:wpc="http://schemas.microsoft.com/office/word/2010/wordprocessingCanvas" xmlns:mc="http://schemas.openxmlformats.org/markup-compatibility/2006" xmlns:o="urn:schemas-microsoft-com:office:office" xmlns:r="http://schemas.openxmlformats.org/officeDocument/2006/relationships" xmlns:m="http://schemas.openxmlformats.org/officeDocument/2006/math" xmlns:v="urn:schemas-microsoft-com:vml" xmlns:wp14="http://schemas.microsoft.com/office/word/2010/wordprocessingDrawing" xmlns:wp="http://schemas.openxmlformats.org/drawingml/2006/wordprocessingDrawing" xmlns:w10="urn:schemas-microsoft-com:office:word" xmlns:w="http://schemas.openxmlformats.org/wordprocessingml/2006/main" xmlns:w14="http://schemas.microsoft.com/office/word/2010/wordml" xmlns:w15="http://schemas.microsoft.com/office/word/2012/wordml" xmlns:wpg="http://schemas.microsoft.com/office/word/2010/wordprocessingGroup" xmlns:wpi="http://schemas.microsoft.com/office/word/2010/wordprocessingInk" xmlns:wne="http://schemas.microsoft.com/office/word/2006/wordml" xmlns:wps="http://schemas.microsoft.com/office/word/2010/wordprocessingShape" mc:Ignorable="w14 w15 wp14">
+  <w:footnote w:type="separator" w:id="-1">
+    <w:p>
+      <w:pPr>
+        <w:spacing w:after="0" w:line="240" w:lineRule="auto"/>
+      </w:pPr>
+      <w:r>
+        <w:separator/>
+      </w:r>
+    </w:p>
+  </w:footnote>
+  <w:footnote w:type="continuationSeparator" w:id="0">
+    <w:p>
+      <w:pPr>
+        <w:spacing w:after="0" w:line="240" w:lineRule="auto"/>
+      </w:pPr>
+      <w:r>
+        <w:continuationSeparator/>
+      </w:r>
+    </w:p>
+  </w:footnote>
+</w:footnotes>
+</file>
+
 <file path=word/numbering.xml><?xml version="1.0" encoding="utf-8"?>
 <w:numbering xmlns:wpc="http://schemas.microsoft.com/office/word/2010/wordprocessingCanvas" xmlns:mc="http://schemas.openxmlformats.org/markup-compatibility/2006" xmlns:o="urn:schemas-microsoft-com:office:office" xmlns:r="http://schemas.openxmlformats.org/officeDocument/2006/relationships" xmlns:m="http://schemas.openxmlformats.org/officeDocument/2006/math" xmlns:v="urn:schemas-microsoft-com:vml" xmlns:wp14="http://schemas.microsoft.com/office/word/2010/wordprocessingDrawing" xmlns:wp="http://schemas.openxmlformats.org/drawingml/2006/wordprocessingDrawing" xmlns:w10="urn:schemas-microsoft-com:office:word" xmlns:w="http://schemas.openxmlformats.org/wordprocessingml/2006/main" xmlns:w14="http://schemas.microsoft.com/office/word/2010/wordml" xmlns:w15="http://schemas.microsoft.com/office/word/2012/wordml" xmlns:wpg="http://schemas.microsoft.com/office/word/2010/wordprocessingGroup" xmlns:wpi="http://schemas.microsoft.com/office/word/2010/wordprocessingInk" xmlns:wne="http://schemas.microsoft.com/office/word/2006/wordml" xmlns:wps="http://schemas.microsoft.com/office/word/2010/wordprocessingShape" mc:Ignorable="w14 w15 wp14">
   <w:abstractNum w:abstractNumId="0">
@@ -5865,7 +5849,7 @@
   <w:abstractNum w:abstractNumId="3">
     <w:nsid w:val="15730E80"/>
     <w:multiLevelType w:val="hybridMultilevel"/>
-    <w:tmpl w:val="6E506EE2"/>
+    <w:tmpl w:val="051E8BD6"/>
     <w:lvl w:ilvl="0" w:tplc="04090001">
       <w:start w:val="1"/>
       <w:numFmt w:val="bullet"/>
@@ -7260,9 +7244,122 @@
     </w:lvl>
   </w:abstractNum>
   <w:abstractNum w:abstractNumId="16">
+    <w:nsid w:val="6B4A355E"/>
+    <w:multiLevelType w:val="hybridMultilevel"/>
+    <w:tmpl w:val="09E26598"/>
+    <w:lvl w:ilvl="0" w:tplc="04090003">
+      <w:start w:val="1"/>
+      <w:numFmt w:val="bullet"/>
+      <w:lvlText w:val="o"/>
+      <w:lvlJc w:val="left"/>
+      <w:pPr>
+        <w:ind w:left="1440" w:hanging="360"/>
+      </w:pPr>
+      <w:rPr>
+        <w:rFonts w:ascii="Courier New" w:hAnsi="Courier New" w:cs="Courier New" w:hint="default"/>
+      </w:rPr>
+    </w:lvl>
+    <w:lvl w:ilvl="1" w:tplc="04090003" w:tentative="1">
+      <w:start w:val="1"/>
+      <w:numFmt w:val="bullet"/>
+      <w:lvlText w:val="o"/>
+      <w:lvlJc w:val="left"/>
+      <w:pPr>
+        <w:ind w:left="2160" w:hanging="360"/>
+      </w:pPr>
+      <w:rPr>
+        <w:rFonts w:ascii="Courier New" w:hAnsi="Courier New" w:cs="Courier New" w:hint="default"/>
+      </w:rPr>
+    </w:lvl>
+    <w:lvl w:ilvl="2" w:tplc="04090005" w:tentative="1">
+      <w:start w:val="1"/>
+      <w:numFmt w:val="bullet"/>
+      <w:lvlText w:val=""/>
+      <w:lvlJc w:val="left"/>
+      <w:pPr>
+        <w:ind w:left="2880" w:hanging="360"/>
+      </w:pPr>
+      <w:rPr>
+        <w:rFonts w:ascii="Wingdings" w:hAnsi="Wingdings" w:hint="default"/>
+      </w:rPr>
+    </w:lvl>
+    <w:lvl w:ilvl="3" w:tplc="04090001" w:tentative="1">
+      <w:start w:val="1"/>
+      <w:numFmt w:val="bullet"/>
+      <w:lvlText w:val=""/>
+      <w:lvlJc w:val="left"/>
+      <w:pPr>
+        <w:ind w:left="3600" w:hanging="360"/>
+      </w:pPr>
+      <w:rPr>
+        <w:rFonts w:ascii="Symbol" w:hAnsi="Symbol" w:hint="default"/>
+      </w:rPr>
+    </w:lvl>
+    <w:lvl w:ilvl="4" w:tplc="04090003" w:tentative="1">
+      <w:start w:val="1"/>
+      <w:numFmt w:val="bullet"/>
+      <w:lvlText w:val="o"/>
+      <w:lvlJc w:val="left"/>
+      <w:pPr>
+        <w:ind w:left="4320" w:hanging="360"/>
+      </w:pPr>
+      <w:rPr>
+        <w:rFonts w:ascii="Courier New" w:hAnsi="Courier New" w:cs="Courier New" w:hint="default"/>
+      </w:rPr>
+    </w:lvl>
+    <w:lvl w:ilvl="5" w:tplc="04090005" w:tentative="1">
+      <w:start w:val="1"/>
+      <w:numFmt w:val="bullet"/>
+      <w:lvlText w:val=""/>
+      <w:lvlJc w:val="left"/>
+      <w:pPr>
+        <w:ind w:left="5040" w:hanging="360"/>
+      </w:pPr>
+      <w:rPr>
+        <w:rFonts w:ascii="Wingdings" w:hAnsi="Wingdings" w:hint="default"/>
+      </w:rPr>
+    </w:lvl>
+    <w:lvl w:ilvl="6" w:tplc="04090001" w:tentative="1">
+      <w:start w:val="1"/>
+      <w:numFmt w:val="bullet"/>
+      <w:lvlText w:val=""/>
+      <w:lvlJc w:val="left"/>
+      <w:pPr>
+        <w:ind w:left="5760" w:hanging="360"/>
+      </w:pPr>
+      <w:rPr>
+        <w:rFonts w:ascii="Symbol" w:hAnsi="Symbol" w:hint="default"/>
+      </w:rPr>
+    </w:lvl>
+    <w:lvl w:ilvl="7" w:tplc="04090003" w:tentative="1">
+      <w:start w:val="1"/>
+      <w:numFmt w:val="bullet"/>
+      <w:lvlText w:val="o"/>
+      <w:lvlJc w:val="left"/>
+      <w:pPr>
+        <w:ind w:left="6480" w:hanging="360"/>
+      </w:pPr>
+      <w:rPr>
+        <w:rFonts w:ascii="Courier New" w:hAnsi="Courier New" w:cs="Courier New" w:hint="default"/>
+      </w:rPr>
+    </w:lvl>
+    <w:lvl w:ilvl="8" w:tplc="04090005" w:tentative="1">
+      <w:start w:val="1"/>
+      <w:numFmt w:val="bullet"/>
+      <w:lvlText w:val=""/>
+      <w:lvlJc w:val="left"/>
+      <w:pPr>
+        <w:ind w:left="7200" w:hanging="360"/>
+      </w:pPr>
+      <w:rPr>
+        <w:rFonts w:ascii="Wingdings" w:hAnsi="Wingdings" w:hint="default"/>
+      </w:rPr>
+    </w:lvl>
+  </w:abstractNum>
+  <w:abstractNum w:abstractNumId="17">
     <w:nsid w:val="6D4A7B89"/>
     <w:multiLevelType w:val="hybridMultilevel"/>
-    <w:tmpl w:val="296A1BFC"/>
+    <w:tmpl w:val="0616D906"/>
     <w:lvl w:ilvl="0" w:tplc="04090003">
       <w:start w:val="1"/>
       <w:numFmt w:val="bullet"/>
@@ -7372,7 +7469,7 @@
       </w:rPr>
     </w:lvl>
   </w:abstractNum>
-  <w:abstractNum w:abstractNumId="17">
+  <w:abstractNum w:abstractNumId="18">
     <w:nsid w:val="6DBC06DD"/>
     <w:multiLevelType w:val="hybridMultilevel"/>
     <w:tmpl w:val="B9C8E432"/>
@@ -7461,7 +7558,7 @@
       </w:pPr>
     </w:lvl>
   </w:abstractNum>
-  <w:abstractNum w:abstractNumId="18">
+  <w:abstractNum w:abstractNumId="19">
     <w:nsid w:val="72090151"/>
     <w:multiLevelType w:val="hybridMultilevel"/>
     <w:tmpl w:val="55425FA4"/>
@@ -7574,7 +7671,7 @@
       </w:rPr>
     </w:lvl>
   </w:abstractNum>
-  <w:abstractNum w:abstractNumId="19">
+  <w:abstractNum w:abstractNumId="20">
     <w:nsid w:val="79E524A5"/>
     <w:multiLevelType w:val="hybridMultilevel"/>
     <w:tmpl w:val="4CA833AE"/>
@@ -7663,7 +7760,7 @@
       </w:pPr>
     </w:lvl>
   </w:abstractNum>
-  <w:abstractNum w:abstractNumId="20">
+  <w:abstractNum w:abstractNumId="21">
     <w:nsid w:val="7B065CA9"/>
     <w:multiLevelType w:val="hybridMultilevel"/>
     <w:tmpl w:val="DC681980"/>
@@ -7768,7 +7865,7 @@
     <w:abstractNumId w:val="3"/>
   </w:num>
   <w:num w:numId="6">
-    <w:abstractNumId w:val="16"/>
+    <w:abstractNumId w:val="17"/>
   </w:num>
   <w:num w:numId="7">
     <w:abstractNumId w:val="1"/>
@@ -7783,7 +7880,7 @@
     <w:abstractNumId w:val="13"/>
   </w:num>
   <w:num w:numId="11">
-    <w:abstractNumId w:val="18"/>
+    <w:abstractNumId w:val="19"/>
   </w:num>
   <w:num w:numId="12">
     <w:abstractNumId w:val="9"/>
@@ -7798,10 +7895,10 @@
     <w:abstractNumId w:val="15"/>
   </w:num>
   <w:num w:numId="16">
-    <w:abstractNumId w:val="20"/>
+    <w:abstractNumId w:val="21"/>
   </w:num>
   <w:num w:numId="17">
-    <w:abstractNumId w:val="19"/>
+    <w:abstractNumId w:val="20"/>
   </w:num>
   <w:num w:numId="18">
     <w:abstractNumId w:val="4"/>
@@ -7810,10 +7907,13 @@
     <w:abstractNumId w:val="2"/>
   </w:num>
   <w:num w:numId="20">
-    <w:abstractNumId w:val="17"/>
+    <w:abstractNumId w:val="18"/>
   </w:num>
   <w:num w:numId="21">
     <w:abstractNumId w:val="5"/>
+  </w:num>
+  <w:num w:numId="22">
+    <w:abstractNumId w:val="16"/>
   </w:num>
 </w:numbering>
 </file>
@@ -8212,6 +8312,27 @@
     <w:name w:val="Normal"/>
     <w:qFormat/>
   </w:style>
+  <w:style w:type="paragraph" w:styleId="Heading1">
+    <w:name w:val="heading 1"/>
+    <w:basedOn w:val="Normal"/>
+    <w:next w:val="Normal"/>
+    <w:link w:val="Heading1Char"/>
+    <w:uiPriority w:val="9"/>
+    <w:qFormat/>
+    <w:rsid w:val="003B3962"/>
+    <w:pPr>
+      <w:keepNext/>
+      <w:keepLines/>
+      <w:spacing w:before="240" w:after="0"/>
+      <w:outlineLvl w:val="0"/>
+    </w:pPr>
+    <w:rPr>
+      <w:rFonts w:asciiTheme="majorHAnsi" w:eastAsiaTheme="majorEastAsia" w:hAnsiTheme="majorHAnsi" w:cstheme="majorBidi"/>
+      <w:color w:val="2E74B5" w:themeColor="accent1" w:themeShade="BF"/>
+      <w:sz w:val="32"/>
+      <w:szCs w:val="32"/>
+    </w:rPr>
+  </w:style>
   <w:style w:type="character" w:default="1" w:styleId="DefaultParagraphFont">
     <w:name w:val="Default Paragraph Font"/>
     <w:uiPriority w:val="1"/>
@@ -8249,6 +8370,128 @@
       <w:ind w:left="720"/>
       <w:contextualSpacing/>
     </w:pPr>
+  </w:style>
+  <w:style w:type="paragraph" w:styleId="Header">
+    <w:name w:val="header"/>
+    <w:basedOn w:val="Normal"/>
+    <w:link w:val="HeaderChar"/>
+    <w:uiPriority w:val="99"/>
+    <w:unhideWhenUsed/>
+    <w:rsid w:val="004663B1"/>
+    <w:pPr>
+      <w:tabs>
+        <w:tab w:val="center" w:pos="4680"/>
+        <w:tab w:val="right" w:pos="9360"/>
+      </w:tabs>
+      <w:spacing w:after="0" w:line="240" w:lineRule="auto"/>
+    </w:pPr>
+  </w:style>
+  <w:style w:type="character" w:customStyle="1" w:styleId="HeaderChar">
+    <w:name w:val="Header Char"/>
+    <w:basedOn w:val="DefaultParagraphFont"/>
+    <w:link w:val="Header"/>
+    <w:uiPriority w:val="99"/>
+    <w:rsid w:val="004663B1"/>
+  </w:style>
+  <w:style w:type="paragraph" w:styleId="Footer">
+    <w:name w:val="footer"/>
+    <w:basedOn w:val="Normal"/>
+    <w:link w:val="FooterChar"/>
+    <w:uiPriority w:val="99"/>
+    <w:unhideWhenUsed/>
+    <w:rsid w:val="004663B1"/>
+    <w:pPr>
+      <w:tabs>
+        <w:tab w:val="center" w:pos="4680"/>
+        <w:tab w:val="right" w:pos="9360"/>
+      </w:tabs>
+      <w:spacing w:after="0" w:line="240" w:lineRule="auto"/>
+    </w:pPr>
+  </w:style>
+  <w:style w:type="character" w:customStyle="1" w:styleId="FooterChar">
+    <w:name w:val="Footer Char"/>
+    <w:basedOn w:val="DefaultParagraphFont"/>
+    <w:link w:val="Footer"/>
+    <w:uiPriority w:val="99"/>
+    <w:rsid w:val="004663B1"/>
+  </w:style>
+  <w:style w:type="character" w:customStyle="1" w:styleId="Heading1Char">
+    <w:name w:val="Heading 1 Char"/>
+    <w:basedOn w:val="DefaultParagraphFont"/>
+    <w:link w:val="Heading1"/>
+    <w:uiPriority w:val="9"/>
+    <w:rsid w:val="003B3962"/>
+    <w:rPr>
+      <w:rFonts w:asciiTheme="majorHAnsi" w:eastAsiaTheme="majorEastAsia" w:hAnsiTheme="majorHAnsi" w:cstheme="majorBidi"/>
+      <w:color w:val="2E74B5" w:themeColor="accent1" w:themeShade="BF"/>
+      <w:sz w:val="32"/>
+      <w:szCs w:val="32"/>
+    </w:rPr>
+  </w:style>
+  <w:style w:type="paragraph" w:styleId="TOCHeading">
+    <w:name w:val="TOC Heading"/>
+    <w:basedOn w:val="Heading1"/>
+    <w:next w:val="Normal"/>
+    <w:uiPriority w:val="39"/>
+    <w:unhideWhenUsed/>
+    <w:qFormat/>
+    <w:rsid w:val="003B3962"/>
+    <w:pPr>
+      <w:outlineLvl w:val="9"/>
+    </w:pPr>
+    <w:rPr>
+      <w:lang w:bidi="ar-SA"/>
+    </w:rPr>
+  </w:style>
+  <w:style w:type="paragraph" w:styleId="TOC2">
+    <w:name w:val="toc 2"/>
+    <w:basedOn w:val="Normal"/>
+    <w:next w:val="Normal"/>
+    <w:autoRedefine/>
+    <w:uiPriority w:val="39"/>
+    <w:unhideWhenUsed/>
+    <w:rsid w:val="003B3962"/>
+    <w:pPr>
+      <w:spacing w:after="100"/>
+      <w:ind w:left="220"/>
+    </w:pPr>
+    <w:rPr>
+      <w:rFonts w:eastAsiaTheme="minorEastAsia" w:cs="Times New Roman"/>
+      <w:lang w:bidi="ar-SA"/>
+    </w:rPr>
+  </w:style>
+  <w:style w:type="paragraph" w:styleId="TOC1">
+    <w:name w:val="toc 1"/>
+    <w:basedOn w:val="Normal"/>
+    <w:next w:val="Normal"/>
+    <w:autoRedefine/>
+    <w:uiPriority w:val="39"/>
+    <w:unhideWhenUsed/>
+    <w:rsid w:val="003B3962"/>
+    <w:pPr>
+      <w:spacing w:after="100"/>
+    </w:pPr>
+    <w:rPr>
+      <w:rFonts w:eastAsiaTheme="minorEastAsia" w:cs="Times New Roman"/>
+      <w:lang w:bidi="ar-SA"/>
+    </w:rPr>
+  </w:style>
+  <w:style w:type="paragraph" w:styleId="TOC3">
+    <w:name w:val="toc 3"/>
+    <w:basedOn w:val="Normal"/>
+    <w:next w:val="Normal"/>
+    <w:autoRedefine/>
+    <w:uiPriority w:val="39"/>
+    <w:unhideWhenUsed/>
+    <w:rsid w:val="003B3962"/>
+    <w:pPr>
+      <w:spacing w:after="100"/>
+      <w:ind w:left="440"/>
+    </w:pPr>
+    <w:rPr>
+      <w:rFonts w:eastAsiaTheme="minorEastAsia" w:cs="Times New Roman"/>
+      <w:lang w:bidi="ar-SA"/>
+    </w:rPr>
   </w:style>
 </w:styles>
 </file>
@@ -8519,7 +8762,7 @@
 </file>
 
 <file path=customXml/itemProps1.xml><?xml version="1.0" encoding="utf-8"?>
-<ds:datastoreItem xmlns:ds="http://schemas.openxmlformats.org/officeDocument/2006/customXml" ds:itemID="{E5BE453F-AE5C-4900-B00A-323A0E21079F}">
+<ds:datastoreItem xmlns:ds="http://schemas.openxmlformats.org/officeDocument/2006/customXml" ds:itemID="{21C8130C-4820-4B96-9F2F-22FC3BE1BC18}">
   <ds:schemaRefs>
     <ds:schemaRef ds:uri="http://schemas.openxmlformats.org/officeDocument/2006/bibliography"/>
   </ds:schemaRefs>

</xml_diff>

<commit_message>
Small changes in main document
</commit_message>
<xml_diff>
--- a/מסמך אפיון/מסמך אפיון.docx
+++ b/מסמך אפיון/מסמך אפיון.docx
@@ -7,6 +7,7 @@
         <w:tabs>
           <w:tab w:val="left" w:pos="6417"/>
         </w:tabs>
+        <w:bidi/>
         <w:rPr>
           <w:rtl/>
           <w14:textOutline w14:w="0" w14:cap="flat" w14:cmpd="sng" w14:algn="ctr">
@@ -35,6 +36,7 @@
         <w:tabs>
           <w:tab w:val="left" w:pos="6417"/>
         </w:tabs>
+        <w:bidi/>
         <w:rPr>
           <w:rtl/>
           <w14:textOutline w14:w="0" w14:cap="flat" w14:cmpd="sng" w14:algn="ctr">
@@ -63,6 +65,7 @@
         <w:tabs>
           <w:tab w:val="left" w:pos="6417"/>
         </w:tabs>
+        <w:bidi/>
         <w:rPr>
           <w:rtl/>
           <w14:textOutline w14:w="0" w14:cap="flat" w14:cmpd="sng" w14:algn="ctr">
@@ -91,6 +94,7 @@
         <w:tabs>
           <w:tab w:val="left" w:pos="6417"/>
         </w:tabs>
+        <w:bidi/>
         <w:rPr>
           <w:rtl/>
           <w14:textOutline w14:w="0" w14:cap="flat" w14:cmpd="sng" w14:algn="ctr">
@@ -119,6 +123,7 @@
         <w:tabs>
           <w:tab w:val="left" w:pos="6417"/>
         </w:tabs>
+        <w:bidi/>
         <w:rPr>
           <w14:textOutline w14:w="0" w14:cap="flat" w14:cmpd="sng" w14:algn="ctr">
             <w14:noFill/>
@@ -143,6 +148,7 @@
     </w:p>
     <w:p>
       <w:pPr>
+        <w:bidi/>
         <w:jc w:val="center"/>
         <w:rPr>
           <w:sz w:val="144"/>
@@ -195,6 +201,7 @@
     </w:p>
     <w:p>
       <w:pPr>
+        <w:bidi/>
         <w:jc w:val="right"/>
         <w:rPr>
           <w:sz w:val="96"/>
@@ -223,6 +230,7 @@
     </w:p>
     <w:p>
       <w:pPr>
+        <w:bidi/>
         <w:jc w:val="right"/>
         <w:rPr>
           <w:sz w:val="96"/>
@@ -251,7 +259,7 @@
     </w:p>
     <w:p>
       <w:pPr>
-        <w:jc w:val="right"/>
+        <w:bidi/>
         <w:rPr>
           <w:color w:val="000000" w:themeColor="text1"/>
           <w:sz w:val="56"/>
@@ -292,11 +300,12 @@
     </w:p>
     <w:p>
       <w:pPr>
-        <w:jc w:val="right"/>
+        <w:bidi/>
         <w:rPr>
           <w:color w:val="000000" w:themeColor="text1"/>
-          <w:sz w:val="96"/>
-          <w:szCs w:val="96"/>
+          <w:sz w:val="56"/>
+          <w:szCs w:val="56"/>
+          <w:rtl/>
           <w14:shadow w14:blurRad="38100" w14:dist="19050" w14:dir="2700000" w14:sx="100000" w14:sy="100000" w14:kx="0" w14:ky="0" w14:algn="tl">
             <w14:schemeClr w14:val="dk1">
               <w14:alpha w14:val="60000"/>
@@ -327,12 +336,152 @@
             <w14:round/>
           </w14:textOutline>
         </w:rPr>
-        <w:t>מגיש: נדב נאור</w:t>
-      </w:r>
-    </w:p>
-    <w:p>
-      <w:pPr>
-        <w:jc w:val="right"/>
+        <w:t>מגיש</w:t>
+      </w:r>
+      <w:r>
+        <w:rPr>
+          <w:rFonts w:hint="cs"/>
+          <w:color w:val="000000" w:themeColor="text1"/>
+          <w:sz w:val="56"/>
+          <w:szCs w:val="56"/>
+          <w:rtl/>
+          <w14:shadow w14:blurRad="38100" w14:dist="19050" w14:dir="2700000" w14:sx="100000" w14:sy="100000" w14:kx="0" w14:ky="0" w14:algn="tl">
+            <w14:schemeClr w14:val="dk1">
+              <w14:alpha w14:val="60000"/>
+            </w14:schemeClr>
+          </w14:shadow>
+          <w14:textOutline w14:w="0" w14:cap="flat" w14:cmpd="sng" w14:algn="ctr">
+            <w14:noFill/>
+            <w14:prstDash w14:val="solid"/>
+            <w14:round/>
+          </w14:textOutline>
+        </w:rPr>
+        <w:t>ים</w:t>
+      </w:r>
+      <w:r>
+        <w:rPr>
+          <w:rFonts w:hint="cs"/>
+          <w:color w:val="000000" w:themeColor="text1"/>
+          <w:sz w:val="56"/>
+          <w:szCs w:val="56"/>
+          <w:rtl/>
+          <w14:shadow w14:blurRad="38100" w14:dist="19050" w14:dir="2700000" w14:sx="100000" w14:sy="100000" w14:kx="0" w14:ky="0" w14:algn="tl">
+            <w14:schemeClr w14:val="dk1">
+              <w14:alpha w14:val="60000"/>
+            </w14:schemeClr>
+          </w14:shadow>
+          <w14:textOutline w14:w="0" w14:cap="flat" w14:cmpd="sng" w14:algn="ctr">
+            <w14:noFill/>
+            <w14:prstDash w14:val="solid"/>
+            <w14:round/>
+          </w14:textOutline>
+        </w:rPr>
+        <w:t>:</w:t>
+      </w:r>
+    </w:p>
+    <w:p>
+      <w:pPr>
+        <w:bidi/>
+        <w:ind w:left="1440" w:firstLine="720"/>
+        <w:rPr>
+          <w:color w:val="000000" w:themeColor="text1"/>
+          <w:sz w:val="56"/>
+          <w:szCs w:val="56"/>
+          <w14:shadow w14:blurRad="38100" w14:dist="19050" w14:dir="2700000" w14:sx="100000" w14:sy="100000" w14:kx="0" w14:ky="0" w14:algn="tl">
+            <w14:schemeClr w14:val="dk1">
+              <w14:alpha w14:val="60000"/>
+            </w14:schemeClr>
+          </w14:shadow>
+          <w14:textOutline w14:w="0" w14:cap="flat" w14:cmpd="sng" w14:algn="ctr">
+            <w14:noFill/>
+            <w14:prstDash w14:val="solid"/>
+            <w14:round/>
+          </w14:textOutline>
+        </w:rPr>
+      </w:pPr>
+      <w:r>
+        <w:rPr>
+          <w:rFonts w:hint="cs"/>
+          <w:color w:val="000000" w:themeColor="text1"/>
+          <w:sz w:val="56"/>
+          <w:szCs w:val="56"/>
+          <w:rtl/>
+          <w14:shadow w14:blurRad="38100" w14:dist="19050" w14:dir="2700000" w14:sx="100000" w14:sy="100000" w14:kx="0" w14:ky="0" w14:algn="tl">
+            <w14:schemeClr w14:val="dk1">
+              <w14:alpha w14:val="60000"/>
+            </w14:schemeClr>
+          </w14:shadow>
+          <w14:textOutline w14:w="0" w14:cap="flat" w14:cmpd="sng" w14:algn="ctr">
+            <w14:noFill/>
+            <w14:prstDash w14:val="solid"/>
+            <w14:round/>
+          </w14:textOutline>
+        </w:rPr>
+        <w:t>נדב נאור</w:t>
+      </w:r>
+      <w:r>
+        <w:rPr>
+          <w:rFonts w:hint="cs"/>
+          <w:color w:val="000000" w:themeColor="text1"/>
+          <w:sz w:val="56"/>
+          <w:szCs w:val="56"/>
+          <w:rtl/>
+          <w14:shadow w14:blurRad="38100" w14:dist="19050" w14:dir="2700000" w14:sx="100000" w14:sy="100000" w14:kx="0" w14:ky="0" w14:algn="tl">
+            <w14:schemeClr w14:val="dk1">
+              <w14:alpha w14:val="60000"/>
+            </w14:schemeClr>
+          </w14:shadow>
+          <w14:textOutline w14:w="0" w14:cap="flat" w14:cmpd="sng" w14:algn="ctr">
+            <w14:noFill/>
+            <w14:prstDash w14:val="solid"/>
+            <w14:round/>
+          </w14:textOutline>
+        </w:rPr>
+        <w:tab/>
+      </w:r>
+      <w:r>
+        <w:rPr>
+          <w:color w:val="000000" w:themeColor="text1"/>
+          <w:sz w:val="56"/>
+          <w:szCs w:val="56"/>
+          <w:rtl/>
+          <w14:shadow w14:blurRad="38100" w14:dist="19050" w14:dir="2700000" w14:sx="100000" w14:sy="100000" w14:kx="0" w14:ky="0" w14:algn="tl">
+            <w14:schemeClr w14:val="dk1">
+              <w14:alpha w14:val="60000"/>
+            </w14:schemeClr>
+          </w14:shadow>
+          <w14:textOutline w14:w="0" w14:cap="flat" w14:cmpd="sng" w14:algn="ctr">
+            <w14:noFill/>
+            <w14:prstDash w14:val="solid"/>
+            <w14:round/>
+          </w14:textOutline>
+        </w:rPr>
+        <w:tab/>
+      </w:r>
+      <w:r>
+        <w:rPr>
+          <w:color w:val="000000" w:themeColor="text1"/>
+          <w:sz w:val="56"/>
+          <w:szCs w:val="56"/>
+          <w:rtl/>
+          <w14:shadow w14:blurRad="38100" w14:dist="19050" w14:dir="2700000" w14:sx="100000" w14:sy="100000" w14:kx="0" w14:ky="0" w14:algn="tl">
+            <w14:schemeClr w14:val="dk1">
+              <w14:alpha w14:val="60000"/>
+            </w14:schemeClr>
+          </w14:shadow>
+          <w14:textOutline w14:w="0" w14:cap="flat" w14:cmpd="sng" w14:algn="ctr">
+            <w14:noFill/>
+            <w14:prstDash w14:val="solid"/>
+            <w14:round/>
+          </w14:textOutline>
+        </w:rPr>
+        <w:tab/>
+      </w:r>
+    </w:p>
+    <w:p>
+      <w:pPr>
+        <w:bidi/>
+        <w:ind w:left="1440" w:firstLine="720"/>
         <w:rPr>
           <w:rtl/>
           <w14:textOutline w14:w="0" w14:cap="flat" w14:cmpd="sng" w14:algn="ctr">
@@ -355,9 +504,89 @@
           </w14:textFill>
         </w:rPr>
       </w:pPr>
-    </w:p>
-    <w:p>
-      <w:pPr>
+      <w:bookmarkStart w:id="0" w:name="_GoBack"/>
+      <w:bookmarkEnd w:id="0"/>
+      <w:r>
+        <w:rPr>
+          <w:rFonts w:hint="cs"/>
+          <w:color w:val="000000" w:themeColor="text1"/>
+          <w:sz w:val="56"/>
+          <w:szCs w:val="56"/>
+          <w:rtl/>
+          <w14:shadow w14:blurRad="38100" w14:dist="19050" w14:dir="2700000" w14:sx="100000" w14:sy="100000" w14:kx="0" w14:ky="0" w14:algn="tl">
+            <w14:schemeClr w14:val="dk1">
+              <w14:alpha w14:val="60000"/>
+            </w14:schemeClr>
+          </w14:shadow>
+          <w14:textOutline w14:w="0" w14:cap="flat" w14:cmpd="sng" w14:algn="ctr">
+            <w14:noFill/>
+            <w14:prstDash w14:val="solid"/>
+            <w14:round/>
+          </w14:textOutline>
+        </w:rPr>
+        <w:t>תומר שובל</w:t>
+      </w:r>
+      <w:r>
+        <w:rPr>
+          <w:color w:val="000000" w:themeColor="text1"/>
+          <w:sz w:val="56"/>
+          <w:szCs w:val="56"/>
+          <w:rtl/>
+          <w14:shadow w14:blurRad="38100" w14:dist="19050" w14:dir="2700000" w14:sx="100000" w14:sy="100000" w14:kx="0" w14:ky="0" w14:algn="tl">
+            <w14:schemeClr w14:val="dk1">
+              <w14:alpha w14:val="60000"/>
+            </w14:schemeClr>
+          </w14:shadow>
+          <w14:textOutline w14:w="0" w14:cap="flat" w14:cmpd="sng" w14:algn="ctr">
+            <w14:noFill/>
+            <w14:prstDash w14:val="solid"/>
+            <w14:round/>
+          </w14:textOutline>
+        </w:rPr>
+        <w:tab/>
+      </w:r>
+      <w:r>
+        <w:rPr>
+          <w:color w:val="000000" w:themeColor="text1"/>
+          <w:sz w:val="56"/>
+          <w:szCs w:val="56"/>
+          <w:rtl/>
+          <w14:shadow w14:blurRad="38100" w14:dist="19050" w14:dir="2700000" w14:sx="100000" w14:sy="100000" w14:kx="0" w14:ky="0" w14:algn="tl">
+            <w14:schemeClr w14:val="dk1">
+              <w14:alpha w14:val="60000"/>
+            </w14:schemeClr>
+          </w14:shadow>
+          <w14:textOutline w14:w="0" w14:cap="flat" w14:cmpd="sng" w14:algn="ctr">
+            <w14:noFill/>
+            <w14:prstDash w14:val="solid"/>
+            <w14:round/>
+          </w14:textOutline>
+        </w:rPr>
+        <w:tab/>
+      </w:r>
+      <w:r>
+        <w:rPr>
+          <w:color w:val="000000" w:themeColor="text1"/>
+          <w:sz w:val="56"/>
+          <w:szCs w:val="56"/>
+          <w:rtl/>
+          <w14:shadow w14:blurRad="38100" w14:dist="19050" w14:dir="2700000" w14:sx="100000" w14:sy="100000" w14:kx="0" w14:ky="0" w14:algn="tl">
+            <w14:schemeClr w14:val="dk1">
+              <w14:alpha w14:val="60000"/>
+            </w14:schemeClr>
+          </w14:shadow>
+          <w14:textOutline w14:w="0" w14:cap="flat" w14:cmpd="sng" w14:algn="ctr">
+            <w14:noFill/>
+            <w14:prstDash w14:val="solid"/>
+            <w14:round/>
+          </w14:textOutline>
+        </w:rPr>
+        <w:tab/>
+      </w:r>
+    </w:p>
+    <w:p>
+      <w:pPr>
+        <w:bidi/>
         <w:jc w:val="right"/>
         <w:rPr>
           <w:rtl/>
@@ -384,6 +613,7 @@
     </w:p>
     <w:p>
       <w:pPr>
+        <w:bidi/>
         <w:jc w:val="right"/>
         <w:rPr>
           <w:rtl/>
@@ -410,6 +640,7 @@
     </w:p>
     <w:p>
       <w:pPr>
+        <w:bidi/>
         <w:jc w:val="right"/>
         <w:rPr>
           <w:rtl/>
@@ -436,6 +667,7 @@
     </w:p>
     <w:p>
       <w:pPr>
+        <w:bidi/>
         <w:jc w:val="right"/>
         <w:rPr>
           <w:rtl/>
@@ -462,6 +694,7 @@
     </w:p>
     <w:p>
       <w:pPr>
+        <w:bidi/>
         <w:jc w:val="right"/>
         <w:rPr>
           <w:rtl/>
@@ -488,6 +721,7 @@
     </w:p>
     <w:p>
       <w:pPr>
+        <w:bidi/>
         <w:jc w:val="right"/>
         <w:rPr>
           <w:rtl/>
@@ -514,6 +748,7 @@
     </w:p>
     <w:p>
       <w:pPr>
+        <w:bidi/>
         <w:jc w:val="right"/>
         <w:rPr>
           <w:rtl/>
@@ -540,6 +775,7 @@
     </w:p>
     <w:p>
       <w:pPr>
+        <w:bidi/>
         <w:rPr>
           <w:rtl/>
           <w14:textOutline w14:w="0" w14:cap="flat" w14:cmpd="sng" w14:algn="ctr">
@@ -591,11 +827,8 @@
             <w14:round/>
           </w14:textOutline>
         </w:rPr>
-        <w:lastRenderedPageBreak/>
         <w:t>תוכן עניינים</w:t>
       </w:r>
-      <w:bookmarkStart w:id="0" w:name="_GoBack"/>
-      <w:bookmarkEnd w:id="0"/>
     </w:p>
     <w:p>
       <w:pPr>
@@ -1022,38 +1255,6 @@
         </w:rPr>
         <w:t>מדריך למשתמש</w:t>
       </w:r>
-    </w:p>
-    <w:p>
-      <w:pPr>
-        <w:bidi/>
-        <w:rPr>
-          <w:color w:val="000000" w:themeColor="text1"/>
-          <w:sz w:val="40"/>
-          <w:szCs w:val="40"/>
-          <w:rtl/>
-          <w14:textOutline w14:w="0" w14:cap="flat" w14:cmpd="sng" w14:algn="ctr">
-            <w14:noFill/>
-            <w14:prstDash w14:val="solid"/>
-            <w14:round/>
-          </w14:textOutline>
-        </w:rPr>
-      </w:pPr>
-    </w:p>
-    <w:p>
-      <w:pPr>
-        <w:bidi/>
-        <w:rPr>
-          <w:color w:val="000000" w:themeColor="text1"/>
-          <w:sz w:val="40"/>
-          <w:szCs w:val="40"/>
-          <w:rtl/>
-          <w14:textOutline w14:w="0" w14:cap="flat" w14:cmpd="sng" w14:algn="ctr">
-            <w14:noFill/>
-            <w14:prstDash w14:val="solid"/>
-            <w14:round/>
-          </w14:textOutline>
-        </w:rPr>
-      </w:pPr>
     </w:p>
     <w:p>
       <w:pPr>
@@ -8762,7 +8963,7 @@
 </file>
 
 <file path=customXml/itemProps1.xml><?xml version="1.0" encoding="utf-8"?>
-<ds:datastoreItem xmlns:ds="http://schemas.openxmlformats.org/officeDocument/2006/customXml" ds:itemID="{21C8130C-4820-4B96-9F2F-22FC3BE1BC18}">
+<ds:datastoreItem xmlns:ds="http://schemas.openxmlformats.org/officeDocument/2006/customXml" ds:itemID="{3A11A046-AEC0-4C93-980C-F49E84FB19B2}">
   <ds:schemaRefs>
     <ds:schemaRef ds:uri="http://schemas.openxmlformats.org/officeDocument/2006/bibliography"/>
   </ds:schemaRefs>

</xml_diff>